<commit_message>
Lab 7 v1.0 release (added questions)
</commit_message>
<xml_diff>
--- a/PSKP_Lab7/вопросы пскп 7.docx
+++ b/PSKP_Lab7/вопросы пскп 7.docx
@@ -2,57 +2,6 @@
 <file path=word/document.xml><?xml version="1.0" encoding="utf-8"?>
 <w:document xmlns:wpc="http://schemas.microsoft.com/office/word/2010/wordprocessingCanvas" xmlns:cx="http://schemas.microsoft.com/office/drawing/2014/chartex" xmlns:cx1="http://schemas.microsoft.com/office/drawing/2015/9/8/chartex" xmlns:cx2="http://schemas.microsoft.com/office/drawing/2015/10/21/chartex" xmlns:cx3="http://schemas.microsoft.com/office/drawing/2016/5/9/chartex" xmlns:cx4="http://schemas.microsoft.com/office/drawing/2016/5/10/chartex" xmlns:cx5="http://schemas.microsoft.com/office/drawing/2016/5/11/chartex" xmlns:cx6="http://schemas.microsoft.com/office/drawing/2016/5/12/chartex" xmlns:cx7="http://schemas.microsoft.com/office/drawing/2016/5/13/chartex" xmlns:cx8="http://schemas.microsoft.com/office/drawing/2016/5/14/chartex" xmlns:mc="http://schemas.openxmlformats.org/markup-compatibility/2006" xmlns:aink="http://schemas.microsoft.com/office/drawing/2016/ink" xmlns:am3d="http://schemas.microsoft.com/office/drawing/2017/model3d" xmlns:o="urn:schemas-microsoft-com:office:office" xmlns:r="http://schemas.openxmlformats.org/officeDocument/2006/relationships" xmlns:m="http://schemas.openxmlformats.org/officeDocument/2006/math" xmlns:v="urn:schemas-microsoft-com:vml" xmlns:wp14="http://schemas.microsoft.com/office/word/2010/wordprocessingDrawing" xmlns:wp="http://schemas.openxmlformats.org/drawingml/2006/wordprocessingDrawing" xmlns:w10="urn:schemas-microsoft-com:office:word" xmlns:w="http://schemas.openxmlformats.org/wordprocessingml/2006/main" xmlns:w14="http://schemas.microsoft.com/office/word/2010/wordml" xmlns:w15="http://schemas.microsoft.com/office/word/2012/wordml" xmlns:w16cid="http://schemas.microsoft.com/office/word/2016/wordml/cid" xmlns:w16se="http://schemas.microsoft.com/office/word/2015/wordml/symex" xmlns:wpg="http://schemas.microsoft.com/office/word/2010/wordprocessingGroup" xmlns:wpi="http://schemas.microsoft.com/office/word/2010/wordprocessingInk" xmlns:wne="http://schemas.microsoft.com/office/word/2006/wordml" xmlns:wps="http://schemas.microsoft.com/office/word/2010/wordprocessingShape" mc:Ignorable="w14 w15 w16se w16cid wp14">
   <w:body>
-    <w:p>
-      <w:pPr>
-        <w:contextualSpacing/>
-        <w:jc w:val="center"/>
-        <w:rPr>
-          <w:rFonts w:ascii="Courier New" w:eastAsia="Calibri" w:hAnsi="Courier New" w:cs="Courier New"/>
-          <w:b/>
-          <w:bCs/>
-          <w:sz w:val="28"/>
-          <w:szCs w:val="28"/>
-          <w:lang w:val="en-US"/>
-        </w:rPr>
-      </w:pPr>
-      <w:r>
-        <w:rPr>
-          <w:rFonts w:ascii="Courier New" w:eastAsia="Calibri" w:hAnsi="Courier New" w:cs="Courier New"/>
-          <w:b/>
-          <w:bCs/>
-          <w:sz w:val="28"/>
-          <w:szCs w:val="28"/>
-          <w:lang w:val="ru-RU"/>
-        </w:rPr>
-        <w:t>Ответьте  на следующие  вопросы</w:t>
-      </w:r>
-      <w:r>
-        <w:rPr>
-          <w:rFonts w:ascii="Courier New" w:eastAsia="Calibri" w:hAnsi="Courier New" w:cs="Courier New"/>
-          <w:b/>
-          <w:bCs/>
-          <w:sz w:val="28"/>
-          <w:szCs w:val="28"/>
-          <w:lang w:val="en-US"/>
-        </w:rPr>
-        <w:t>:</w:t>
-      </w:r>
-    </w:p>
-    <w:p>
-      <w:pPr>
-        <w:contextualSpacing/>
-        <w:jc w:val="both"/>
-        <w:rPr>
-          <w:rFonts w:ascii="Courier New" w:eastAsia="Calibri" w:hAnsi="Courier New" w:cs="Courier New"/>
-          <w:b/>
-          <w:bCs/>
-          <w:sz w:val="28"/>
-          <w:szCs w:val="28"/>
-          <w:u w:val="single"/>
-          <w:lang w:val="en-US"/>
-        </w:rPr>
-      </w:pPr>
-    </w:p>
     <w:p>
       <w:pPr>
         <w:numPr>
@@ -62,74 +11,98 @@
         <w:contextualSpacing/>
         <w:jc w:val="both"/>
         <w:rPr>
-          <w:rFonts w:ascii="Courier New" w:eastAsia="Calibri" w:hAnsi="Courier New" w:cs="Courier New"/>
-          <w:sz w:val="28"/>
-          <w:szCs w:val="28"/>
-          <w:lang w:val="ru-RU"/>
-        </w:rPr>
-      </w:pPr>
-      <w:r>
-        <w:rPr>
-          <w:rFonts w:ascii="Courier New" w:eastAsia="Calibri" w:hAnsi="Courier New" w:cs="Courier New"/>
-          <w:sz w:val="28"/>
-          <w:szCs w:val="28"/>
+          <w:rFonts w:ascii="Times New Roman" w:eastAsia="Calibri" w:hAnsi="Times New Roman" w:cs="Times New Roman"/>
+          <w:b/>
+          <w:bCs/>
+          <w:sz w:val="28"/>
+          <w:szCs w:val="28"/>
+          <w:highlight w:val="green"/>
+          <w:lang w:val="ru-RU"/>
+        </w:rPr>
+      </w:pPr>
+      <w:r>
+        <w:rPr>
+          <w:rFonts w:ascii="Times New Roman" w:eastAsia="Calibri" w:hAnsi="Times New Roman" w:cs="Times New Roman"/>
+          <w:b/>
+          <w:bCs/>
+          <w:sz w:val="28"/>
+          <w:szCs w:val="28"/>
+          <w:highlight w:val="green"/>
           <w:lang w:val="ru-RU"/>
         </w:rPr>
         <w:t xml:space="preserve">Поясните аббревиатуру </w:t>
       </w:r>
       <w:r>
         <w:rPr>
-          <w:rFonts w:ascii="Courier New" w:eastAsia="Calibri" w:hAnsi="Courier New" w:cs="Courier New"/>
-          <w:sz w:val="28"/>
-          <w:szCs w:val="28"/>
+          <w:rFonts w:ascii="Times New Roman" w:eastAsia="Calibri" w:hAnsi="Times New Roman" w:cs="Times New Roman"/>
+          <w:b/>
+          <w:bCs/>
+          <w:sz w:val="28"/>
+          <w:szCs w:val="28"/>
+          <w:highlight w:val="green"/>
           <w:lang w:val="en-US"/>
         </w:rPr>
         <w:t>MIME</w:t>
       </w:r>
       <w:r>
         <w:rPr>
-          <w:rFonts w:ascii="Courier New" w:eastAsia="Calibri" w:hAnsi="Courier New" w:cs="Courier New"/>
-          <w:sz w:val="28"/>
-          <w:szCs w:val="28"/>
+          <w:rFonts w:ascii="Times New Roman" w:eastAsia="Calibri" w:hAnsi="Times New Roman" w:cs="Times New Roman"/>
+          <w:b/>
+          <w:bCs/>
+          <w:sz w:val="28"/>
+          <w:szCs w:val="28"/>
+          <w:highlight w:val="green"/>
           <w:lang w:val="ru-RU"/>
         </w:rPr>
         <w:t xml:space="preserve">, какой организаций поддерживается допустимые </w:t>
       </w:r>
       <w:r>
         <w:rPr>
-          <w:rFonts w:ascii="Courier New" w:eastAsia="Calibri" w:hAnsi="Courier New" w:cs="Courier New"/>
-          <w:sz w:val="28"/>
-          <w:szCs w:val="28"/>
+          <w:rFonts w:ascii="Times New Roman" w:eastAsia="Calibri" w:hAnsi="Times New Roman" w:cs="Times New Roman"/>
+          <w:b/>
+          <w:bCs/>
+          <w:sz w:val="28"/>
+          <w:szCs w:val="28"/>
+          <w:highlight w:val="green"/>
           <w:lang w:val="en-US"/>
         </w:rPr>
         <w:t>MIME</w:t>
       </w:r>
       <w:r>
         <w:rPr>
-          <w:rFonts w:ascii="Courier New" w:eastAsia="Calibri" w:hAnsi="Courier New" w:cs="Courier New"/>
-          <w:sz w:val="28"/>
-          <w:szCs w:val="28"/>
+          <w:rFonts w:ascii="Times New Roman" w:eastAsia="Calibri" w:hAnsi="Times New Roman" w:cs="Times New Roman"/>
+          <w:b/>
+          <w:bCs/>
+          <w:sz w:val="28"/>
+          <w:szCs w:val="28"/>
+          <w:highlight w:val="green"/>
           <w:lang w:val="ru-RU"/>
         </w:rPr>
         <w:t xml:space="preserve">, в каких  компонентах запросов и ответов используется  </w:t>
       </w:r>
       <w:r>
         <w:rPr>
-          <w:rFonts w:ascii="Courier New" w:eastAsia="Calibri" w:hAnsi="Courier New" w:cs="Courier New"/>
-          <w:sz w:val="28"/>
-          <w:szCs w:val="28"/>
+          <w:rFonts w:ascii="Times New Roman" w:eastAsia="Calibri" w:hAnsi="Times New Roman" w:cs="Times New Roman"/>
+          <w:b/>
+          <w:bCs/>
+          <w:sz w:val="28"/>
+          <w:szCs w:val="28"/>
+          <w:highlight w:val="green"/>
           <w:lang w:val="en-US"/>
         </w:rPr>
         <w:t>MIME</w:t>
       </w:r>
       <w:r>
         <w:rPr>
-          <w:rFonts w:ascii="Courier New" w:eastAsia="Calibri" w:hAnsi="Courier New" w:cs="Courier New"/>
-          <w:sz w:val="28"/>
-          <w:szCs w:val="28"/>
-          <w:lang w:val="ru-RU"/>
-        </w:rPr>
-        <w:t xml:space="preserve">.  </w:t>
+          <w:rFonts w:ascii="Times New Roman" w:eastAsia="Calibri" w:hAnsi="Times New Roman" w:cs="Times New Roman"/>
+          <w:b/>
+          <w:bCs/>
+          <w:sz w:val="28"/>
+          <w:szCs w:val="28"/>
+          <w:highlight w:val="green"/>
+          <w:lang w:val="ru-RU"/>
+        </w:rPr>
+        <w:t>.</w:t>
       </w:r>
     </w:p>
     <w:p>
@@ -137,104 +110,1692 @@
         <w:contextualSpacing/>
         <w:jc w:val="both"/>
         <w:rPr>
-          <w:rFonts w:ascii="Courier New" w:eastAsia="Calibri" w:hAnsi="Courier New" w:cs="Courier New"/>
-          <w:sz w:val="28"/>
-          <w:szCs w:val="28"/>
-          <w:lang w:val="ru-RU"/>
-        </w:rPr>
-      </w:pPr>
-    </w:p>
-    <w:p>
-      <w:pPr>
+          <w:rFonts w:ascii="Times New Roman" w:eastAsia="Calibri" w:hAnsi="Times New Roman" w:cs="Times New Roman"/>
+          <w:b/>
+          <w:bCs/>
+          <w:sz w:val="28"/>
+          <w:szCs w:val="28"/>
+          <w:lang w:val="ru-RU"/>
+        </w:rPr>
+      </w:pPr>
+    </w:p>
+    <w:p>
+      <w:pPr>
+        <w:spacing w:after="0"/>
         <w:contextualSpacing/>
         <w:jc w:val="both"/>
         <w:rPr>
-          <w:rFonts w:ascii="Courier New" w:eastAsia="Calibri" w:hAnsi="Courier New" w:cs="Courier New"/>
-          <w:sz w:val="28"/>
-          <w:szCs w:val="28"/>
-          <w:lang w:val="ru-RU"/>
-        </w:rPr>
-      </w:pPr>
-    </w:p>
-    <w:p>
-      <w:pPr>
+          <w:rFonts w:ascii="Times New Roman" w:eastAsia="Calibri" w:hAnsi="Times New Roman" w:cs="Times New Roman"/>
+          <w:sz w:val="28"/>
+          <w:szCs w:val="28"/>
+          <w:lang w:val="ru-RU"/>
+        </w:rPr>
+      </w:pPr>
+      <w:r>
+        <w:rPr>
+          <w:rFonts w:ascii="Times New Roman" w:eastAsia="Calibri" w:hAnsi="Times New Roman" w:cs="Times New Roman"/>
+          <w:sz w:val="28"/>
+          <w:szCs w:val="28"/>
+          <w:lang w:val="ru-RU"/>
+        </w:rPr>
+        <w:t xml:space="preserve">1) </w:t>
+      </w:r>
+      <w:r>
+        <w:rPr>
+          <w:rFonts w:ascii="Times New Roman" w:eastAsia="Calibri" w:hAnsi="Times New Roman" w:cs="Times New Roman"/>
+          <w:sz w:val="28"/>
+          <w:szCs w:val="28"/>
+          <w:lang w:val="en-US"/>
+        </w:rPr>
+        <w:t xml:space="preserve">MIME – </w:t>
+      </w:r>
+      <w:r>
+        <w:rPr>
+          <w:rFonts w:ascii="Times New Roman" w:eastAsia="Calibri" w:hAnsi="Times New Roman" w:cs="Times New Roman"/>
+          <w:sz w:val="28"/>
+          <w:szCs w:val="28"/>
+          <w:lang w:val="en-US"/>
+        </w:rPr>
+        <w:t>Multipurpose Internet Mail Extensions —</w:t>
+      </w:r>
+      <w:r>
+        <w:rPr>
+          <w:rFonts w:ascii="Times New Roman" w:eastAsia="Calibri" w:hAnsi="Times New Roman" w:cs="Times New Roman"/>
+          <w:sz w:val="28"/>
+          <w:szCs w:val="28"/>
+          <w:lang w:val="ru-RU"/>
+        </w:rPr>
+        <w:t xml:space="preserve"> многоцелевые расширения интернет-почты </w:t>
+      </w:r>
+      <w:r>
+        <w:rPr>
+          <w:rFonts w:ascii="Times New Roman" w:eastAsia="Calibri" w:hAnsi="Times New Roman" w:cs="Times New Roman"/>
+          <w:sz w:val="28"/>
+          <w:szCs w:val="28"/>
+          <w:lang w:val="en-US"/>
+        </w:rPr>
+        <w:t xml:space="preserve">– </w:t>
+      </w:r>
+      <w:r>
+        <w:rPr>
+          <w:rFonts w:ascii="Times New Roman" w:eastAsia="Calibri" w:hAnsi="Times New Roman" w:cs="Times New Roman"/>
+          <w:sz w:val="28"/>
+          <w:szCs w:val="28"/>
+          <w:lang w:val="ru-RU"/>
+        </w:rPr>
+        <w:t>стандарт</w:t>
+      </w:r>
+      <w:r>
+        <w:rPr>
+          <w:rFonts w:ascii="Times New Roman" w:eastAsia="Calibri" w:hAnsi="Times New Roman" w:cs="Times New Roman"/>
+          <w:sz w:val="28"/>
+          <w:szCs w:val="28"/>
+          <w:lang w:val="ru-RU"/>
+        </w:rPr>
+        <w:t xml:space="preserve"> </w:t>
+      </w:r>
+      <w:r>
+        <w:rPr>
+          <w:rFonts w:ascii="Times New Roman" w:eastAsia="Calibri" w:hAnsi="Times New Roman" w:cs="Times New Roman"/>
+          <w:sz w:val="28"/>
+          <w:szCs w:val="28"/>
+          <w:lang w:val="ru-RU"/>
+        </w:rPr>
+        <w:t xml:space="preserve">или </w:t>
+      </w:r>
+      <w:r>
+        <w:rPr>
+          <w:rFonts w:ascii="Times New Roman" w:eastAsia="Calibri" w:hAnsi="Times New Roman" w:cs="Times New Roman"/>
+          <w:sz w:val="28"/>
+          <w:szCs w:val="28"/>
+          <w:lang w:val="ru-RU"/>
+        </w:rPr>
+        <w:t xml:space="preserve">спецификация для кодирования и форматирования информации для пересылки </w:t>
+      </w:r>
+      <w:r>
+        <w:rPr>
+          <w:rFonts w:ascii="Times New Roman" w:eastAsia="Calibri" w:hAnsi="Times New Roman" w:cs="Times New Roman"/>
+          <w:sz w:val="28"/>
+          <w:szCs w:val="28"/>
+          <w:lang w:val="ru-RU"/>
+        </w:rPr>
+        <w:t xml:space="preserve">её </w:t>
+      </w:r>
+      <w:r>
+        <w:rPr>
+          <w:rFonts w:ascii="Times New Roman" w:eastAsia="Calibri" w:hAnsi="Times New Roman" w:cs="Times New Roman"/>
+          <w:sz w:val="28"/>
+          <w:szCs w:val="28"/>
+          <w:lang w:val="ru-RU"/>
+        </w:rPr>
+        <w:t>по Интернету.</w:t>
+      </w:r>
+      <w:r>
+        <w:rPr>
+          <w:rFonts w:ascii="Times New Roman" w:eastAsia="Calibri" w:hAnsi="Times New Roman" w:cs="Times New Roman"/>
+          <w:sz w:val="28"/>
+          <w:szCs w:val="28"/>
+          <w:lang w:val="ru-RU"/>
+        </w:rPr>
+        <w:t xml:space="preserve"> В формат входят как текстовые данные любых кодировок, так и файлы множества форматов (картинки, видео, музыка, </w:t>
+      </w:r>
+      <w:r>
+        <w:rPr>
+          <w:rFonts w:ascii="Times New Roman" w:eastAsia="Calibri" w:hAnsi="Times New Roman" w:cs="Times New Roman"/>
+          <w:sz w:val="28"/>
+          <w:szCs w:val="28"/>
+          <w:lang w:val="en-US"/>
+        </w:rPr>
+        <w:t>JSON, XML)</w:t>
+      </w:r>
+      <w:r>
+        <w:rPr>
+          <w:rFonts w:ascii="Times New Roman" w:eastAsia="Calibri" w:hAnsi="Times New Roman" w:cs="Times New Roman"/>
+          <w:sz w:val="28"/>
+          <w:szCs w:val="28"/>
+          <w:lang w:val="ru-RU"/>
+        </w:rPr>
+        <w:t>.</w:t>
+      </w:r>
+    </w:p>
+    <w:p>
+      <w:pPr>
+        <w:spacing w:after="0"/>
+        <w:contextualSpacing/>
+        <w:jc w:val="both"/>
+        <w:rPr>
+          <w:rFonts w:ascii="Times New Roman" w:eastAsia="Calibri" w:hAnsi="Times New Roman" w:cs="Times New Roman"/>
+          <w:sz w:val="28"/>
+          <w:szCs w:val="28"/>
+          <w:lang w:val="ru-RU"/>
+        </w:rPr>
+      </w:pPr>
+    </w:p>
+    <w:p>
+      <w:pPr>
+        <w:contextualSpacing/>
+        <w:jc w:val="both"/>
+        <w:rPr>
+          <w:rFonts w:ascii="Times New Roman" w:eastAsia="Calibri" w:hAnsi="Times New Roman" w:cs="Times New Roman"/>
+          <w:sz w:val="28"/>
+          <w:szCs w:val="28"/>
+          <w:lang w:val="ru-RU"/>
+        </w:rPr>
+      </w:pPr>
+      <w:r>
+        <w:rPr>
+          <w:rFonts w:ascii="Times New Roman" w:eastAsia="Calibri" w:hAnsi="Times New Roman" w:cs="Times New Roman"/>
+          <w:sz w:val="28"/>
+          <w:szCs w:val="28"/>
+          <w:lang w:val="ru-RU"/>
+        </w:rPr>
+        <w:t xml:space="preserve">2) </w:t>
+      </w:r>
+      <w:r>
+        <w:rPr>
+          <w:rFonts w:ascii="Times New Roman" w:eastAsia="Calibri" w:hAnsi="Times New Roman" w:cs="Times New Roman"/>
+          <w:sz w:val="28"/>
+          <w:szCs w:val="28"/>
+          <w:lang w:val="ru-RU"/>
+        </w:rPr>
+        <w:t xml:space="preserve">За </w:t>
+      </w:r>
+      <w:r>
+        <w:rPr>
+          <w:rFonts w:ascii="Times New Roman" w:eastAsia="Calibri" w:hAnsi="Times New Roman" w:cs="Times New Roman"/>
+          <w:sz w:val="28"/>
+          <w:szCs w:val="28"/>
+          <w:lang w:val="en-US"/>
+        </w:rPr>
+        <w:t xml:space="preserve">MIME </w:t>
+      </w:r>
+      <w:r>
+        <w:rPr>
+          <w:rFonts w:ascii="Times New Roman" w:eastAsia="Calibri" w:hAnsi="Times New Roman" w:cs="Times New Roman"/>
+          <w:sz w:val="28"/>
+          <w:szCs w:val="28"/>
+          <w:lang w:val="ru-RU"/>
+        </w:rPr>
+        <w:t xml:space="preserve">ответственна </w:t>
+      </w:r>
+      <w:r>
+        <w:rPr>
+          <w:rFonts w:ascii="Times New Roman" w:eastAsia="Calibri" w:hAnsi="Times New Roman" w:cs="Times New Roman"/>
+          <w:sz w:val="28"/>
+          <w:szCs w:val="28"/>
+          <w:lang w:val="en-US"/>
+        </w:rPr>
+        <w:t>IANA (</w:t>
+      </w:r>
+      <w:r>
+        <w:rPr>
+          <w:rFonts w:ascii="Times New Roman" w:eastAsia="Calibri" w:hAnsi="Times New Roman" w:cs="Times New Roman"/>
+          <w:sz w:val="28"/>
+          <w:szCs w:val="28"/>
+          <w:lang w:val="en-US"/>
+        </w:rPr>
+        <w:t>Internet Assigned Numbers Authority</w:t>
+      </w:r>
+      <w:r>
+        <w:rPr>
+          <w:rFonts w:ascii="Times New Roman" w:eastAsia="Calibri" w:hAnsi="Times New Roman" w:cs="Times New Roman"/>
+          <w:sz w:val="28"/>
+          <w:szCs w:val="28"/>
+          <w:lang w:val="en-US"/>
+        </w:rPr>
+        <w:t xml:space="preserve">), </w:t>
+      </w:r>
+      <w:r>
+        <w:rPr>
+          <w:rFonts w:ascii="Times New Roman" w:eastAsia="Calibri" w:hAnsi="Times New Roman" w:cs="Times New Roman"/>
+          <w:sz w:val="28"/>
+          <w:szCs w:val="28"/>
+          <w:lang w:val="ru-RU"/>
+        </w:rPr>
+        <w:t xml:space="preserve">все описано в </w:t>
+      </w:r>
+      <w:r>
+        <w:rPr>
+          <w:rFonts w:ascii="Times New Roman" w:eastAsia="Calibri" w:hAnsi="Times New Roman" w:cs="Times New Roman"/>
+          <w:sz w:val="28"/>
+          <w:szCs w:val="28"/>
+          <w:lang w:val="en-US"/>
+        </w:rPr>
+        <w:t>RFC (</w:t>
+      </w:r>
+      <w:r>
+        <w:rPr>
+          <w:rFonts w:ascii="Times New Roman" w:eastAsia="Calibri" w:hAnsi="Times New Roman" w:cs="Times New Roman"/>
+          <w:sz w:val="28"/>
+          <w:szCs w:val="28"/>
+          <w:lang w:val="ru-RU"/>
+        </w:rPr>
+        <w:t>конкретно в версии 6838).</w:t>
+      </w:r>
+    </w:p>
+    <w:p>
+      <w:pPr>
+        <w:contextualSpacing/>
+        <w:jc w:val="both"/>
+        <w:rPr>
+          <w:rFonts w:ascii="Times New Roman" w:eastAsia="Calibri" w:hAnsi="Times New Roman" w:cs="Times New Roman"/>
+          <w:sz w:val="28"/>
+          <w:szCs w:val="28"/>
+          <w:lang w:val="en-US"/>
+        </w:rPr>
+      </w:pPr>
+    </w:p>
+    <w:p>
+      <w:pPr>
+        <w:contextualSpacing/>
+        <w:jc w:val="both"/>
+        <w:rPr>
+          <w:rFonts w:ascii="Times New Roman" w:eastAsia="Calibri" w:hAnsi="Times New Roman" w:cs="Times New Roman"/>
+          <w:sz w:val="28"/>
+          <w:szCs w:val="28"/>
+          <w:lang w:val="ru-RU"/>
+        </w:rPr>
+      </w:pPr>
+      <w:r>
+        <w:rPr>
+          <w:rFonts w:ascii="Times New Roman" w:eastAsia="Calibri" w:hAnsi="Times New Roman" w:cs="Times New Roman"/>
+          <w:sz w:val="28"/>
+          <w:szCs w:val="28"/>
+          <w:lang w:val="ru-RU"/>
+        </w:rPr>
+        <w:t xml:space="preserve">3) </w:t>
+      </w:r>
+      <w:r>
+        <w:rPr>
+          <w:rFonts w:ascii="Times New Roman" w:eastAsia="Calibri" w:hAnsi="Times New Roman" w:cs="Times New Roman"/>
+          <w:sz w:val="28"/>
+          <w:szCs w:val="28"/>
+          <w:lang w:val="en-US"/>
+        </w:rPr>
+        <w:t xml:space="preserve">MIME </w:t>
+      </w:r>
+      <w:r>
+        <w:rPr>
+          <w:rFonts w:ascii="Times New Roman" w:eastAsia="Calibri" w:hAnsi="Times New Roman" w:cs="Times New Roman"/>
+          <w:sz w:val="28"/>
+          <w:szCs w:val="28"/>
+          <w:lang w:val="ru-RU"/>
+        </w:rPr>
+        <w:t>используется в заголовках,</w:t>
+      </w:r>
+      <w:r>
+        <w:rPr>
+          <w:rFonts w:ascii="Times New Roman" w:eastAsia="Calibri" w:hAnsi="Times New Roman" w:cs="Times New Roman"/>
+          <w:sz w:val="28"/>
+          <w:szCs w:val="28"/>
+          <w:lang w:val="ru-RU"/>
+        </w:rPr>
+        <w:t xml:space="preserve"> например</w:t>
+      </w:r>
+      <w:r>
+        <w:rPr>
+          <w:rFonts w:ascii="Times New Roman" w:eastAsia="Calibri" w:hAnsi="Times New Roman" w:cs="Times New Roman"/>
+          <w:sz w:val="28"/>
+          <w:szCs w:val="28"/>
+          <w:lang w:val="ru-RU"/>
+        </w:rPr>
+        <w:t xml:space="preserve"> </w:t>
+      </w:r>
+      <w:r>
+        <w:rPr>
+          <w:rFonts w:ascii="Times New Roman" w:eastAsia="Calibri" w:hAnsi="Times New Roman" w:cs="Times New Roman"/>
+          <w:sz w:val="28"/>
+          <w:szCs w:val="28"/>
+          <w:lang w:val="en-US"/>
+        </w:rPr>
+        <w:t>Content-Type</w:t>
+      </w:r>
+      <w:r>
+        <w:rPr>
+          <w:rFonts w:ascii="Times New Roman" w:eastAsia="Calibri" w:hAnsi="Times New Roman" w:cs="Times New Roman"/>
+          <w:sz w:val="28"/>
+          <w:szCs w:val="28"/>
+          <w:lang w:val="ru-RU"/>
+        </w:rPr>
+        <w:t xml:space="preserve"> (со стороны сервера: то, какие данные пересылаются в ответе, чтобы клиенту было понятно, как их обрабатывать) и </w:t>
+      </w:r>
+      <w:r>
+        <w:rPr>
+          <w:rFonts w:ascii="Times New Roman" w:eastAsia="Calibri" w:hAnsi="Times New Roman" w:cs="Times New Roman"/>
+          <w:sz w:val="28"/>
+          <w:szCs w:val="28"/>
+          <w:lang w:val="en-US"/>
+        </w:rPr>
+        <w:t>Accept (</w:t>
+      </w:r>
+      <w:r>
+        <w:rPr>
+          <w:rFonts w:ascii="Times New Roman" w:eastAsia="Calibri" w:hAnsi="Times New Roman" w:cs="Times New Roman"/>
+          <w:sz w:val="28"/>
+          <w:szCs w:val="28"/>
+          <w:lang w:val="ru-RU"/>
+        </w:rPr>
+        <w:t>со стороны браузера, чтобы указать, в каком формате они предпочитают принимать данные)</w:t>
+      </w:r>
+      <w:r>
+        <w:rPr>
+          <w:rFonts w:ascii="Times New Roman" w:eastAsia="Calibri" w:hAnsi="Times New Roman" w:cs="Times New Roman"/>
+          <w:sz w:val="28"/>
+          <w:szCs w:val="28"/>
+          <w:lang w:val="ru-RU"/>
+        </w:rPr>
+        <w:t xml:space="preserve">. </w:t>
+      </w:r>
+    </w:p>
+    <w:p>
+      <w:pPr>
+        <w:contextualSpacing/>
+        <w:jc w:val="both"/>
+        <w:rPr>
+          <w:rFonts w:ascii="Times New Roman" w:eastAsia="Calibri" w:hAnsi="Times New Roman" w:cs="Times New Roman"/>
+          <w:sz w:val="28"/>
+          <w:szCs w:val="28"/>
+          <w:lang w:val="en-US"/>
+        </w:rPr>
+      </w:pPr>
+      <w:r>
+        <w:rPr>
+          <w:rFonts w:ascii="Times New Roman" w:eastAsia="Calibri" w:hAnsi="Times New Roman" w:cs="Times New Roman"/>
+          <w:sz w:val="28"/>
+          <w:szCs w:val="28"/>
+          <w:lang w:val="ru-RU"/>
+        </w:rPr>
+        <w:t xml:space="preserve">Заголовок </w:t>
+      </w:r>
+      <w:r>
+        <w:rPr>
+          <w:rFonts w:ascii="Times New Roman" w:eastAsia="Calibri" w:hAnsi="Times New Roman" w:cs="Times New Roman"/>
+          <w:sz w:val="28"/>
+          <w:szCs w:val="28"/>
+          <w:lang w:val="en-US"/>
+        </w:rPr>
+        <w:t xml:space="preserve">Content-Type </w:t>
+      </w:r>
+      <w:r>
+        <w:rPr>
+          <w:rFonts w:ascii="Times New Roman" w:eastAsia="Calibri" w:hAnsi="Times New Roman" w:cs="Times New Roman"/>
+          <w:sz w:val="28"/>
+          <w:szCs w:val="28"/>
+          <w:lang w:val="ru-RU"/>
+        </w:rPr>
+        <w:t>п</w:t>
+      </w:r>
+      <w:r>
+        <w:rPr>
+          <w:rFonts w:ascii="Times New Roman" w:eastAsia="Calibri" w:hAnsi="Times New Roman" w:cs="Times New Roman"/>
+          <w:sz w:val="28"/>
+          <w:szCs w:val="28"/>
+          <w:lang w:val="ru-RU"/>
+        </w:rPr>
+        <w:t>ишется следующим образом: тип</w:t>
+      </w:r>
+      <w:r>
+        <w:rPr>
+          <w:rFonts w:ascii="Times New Roman" w:eastAsia="Calibri" w:hAnsi="Times New Roman" w:cs="Times New Roman"/>
+          <w:sz w:val="28"/>
+          <w:szCs w:val="28"/>
+          <w:lang w:val="en-US"/>
+        </w:rPr>
+        <w:t>/</w:t>
+      </w:r>
+      <w:r>
+        <w:rPr>
+          <w:rFonts w:ascii="Times New Roman" w:eastAsia="Calibri" w:hAnsi="Times New Roman" w:cs="Times New Roman"/>
+          <w:sz w:val="28"/>
+          <w:szCs w:val="28"/>
+          <w:lang w:val="ru-RU"/>
+        </w:rPr>
+        <w:t xml:space="preserve">подтип, например </w:t>
+      </w:r>
+      <w:r>
+        <w:rPr>
+          <w:rFonts w:ascii="Times New Roman" w:eastAsia="Calibri" w:hAnsi="Times New Roman" w:cs="Times New Roman"/>
+          <w:sz w:val="28"/>
+          <w:szCs w:val="28"/>
+          <w:lang w:val="en-US"/>
+        </w:rPr>
+        <w:t>text/</w:t>
+      </w:r>
+      <w:r>
+        <w:rPr>
+          <w:rFonts w:ascii="Times New Roman" w:eastAsia="Calibri" w:hAnsi="Times New Roman" w:cs="Times New Roman"/>
+          <w:sz w:val="28"/>
+          <w:szCs w:val="28"/>
+          <w:lang w:val="en-US"/>
+        </w:rPr>
+        <w:t>html</w:t>
+      </w:r>
+      <w:r>
+        <w:rPr>
+          <w:rFonts w:ascii="Times New Roman" w:eastAsia="Calibri" w:hAnsi="Times New Roman" w:cs="Times New Roman"/>
+          <w:sz w:val="28"/>
+          <w:szCs w:val="28"/>
+          <w:lang w:val="en-US"/>
+        </w:rPr>
+        <w:t xml:space="preserve">. </w:t>
+      </w:r>
+      <w:r>
+        <w:rPr>
+          <w:rFonts w:ascii="Times New Roman" w:eastAsia="Calibri" w:hAnsi="Times New Roman" w:cs="Times New Roman"/>
+          <w:sz w:val="28"/>
+          <w:szCs w:val="28"/>
+          <w:lang w:val="ru-RU"/>
+        </w:rPr>
+        <w:t xml:space="preserve">Тип представляет общую категорию типа данных: </w:t>
+      </w:r>
+      <w:r>
+        <w:rPr>
+          <w:rFonts w:ascii="Times New Roman" w:eastAsia="Calibri" w:hAnsi="Times New Roman" w:cs="Times New Roman"/>
+          <w:sz w:val="28"/>
+          <w:szCs w:val="28"/>
+          <w:lang w:val="en-US"/>
+        </w:rPr>
+        <w:t>video, image, audio, application</w:t>
+      </w:r>
+      <w:r>
+        <w:rPr>
+          <w:rFonts w:ascii="Times New Roman" w:eastAsia="Calibri" w:hAnsi="Times New Roman" w:cs="Times New Roman"/>
+          <w:sz w:val="28"/>
+          <w:szCs w:val="28"/>
+          <w:lang w:val="en-US"/>
+        </w:rPr>
+        <w:t xml:space="preserve"> (</w:t>
+      </w:r>
+      <w:proofErr w:type="spellStart"/>
+      <w:r>
+        <w:rPr>
+          <w:rFonts w:ascii="Times New Roman" w:eastAsia="Calibri" w:hAnsi="Times New Roman" w:cs="Times New Roman"/>
+          <w:sz w:val="28"/>
+          <w:szCs w:val="28"/>
+          <w:lang w:val="ru-RU"/>
+        </w:rPr>
+        <w:t>неинтерпретируемый</w:t>
+      </w:r>
+      <w:proofErr w:type="spellEnd"/>
+      <w:r>
+        <w:rPr>
+          <w:rFonts w:ascii="Times New Roman" w:eastAsia="Calibri" w:hAnsi="Times New Roman" w:cs="Times New Roman"/>
+          <w:sz w:val="28"/>
+          <w:szCs w:val="28"/>
+          <w:lang w:val="ru-RU"/>
+        </w:rPr>
+        <w:t xml:space="preserve"> двоичный код</w:t>
+      </w:r>
+      <w:r>
+        <w:rPr>
+          <w:rFonts w:ascii="Times New Roman" w:eastAsia="Calibri" w:hAnsi="Times New Roman" w:cs="Times New Roman"/>
+          <w:sz w:val="28"/>
+          <w:szCs w:val="28"/>
+          <w:lang w:val="ru-RU"/>
+        </w:rPr>
+        <w:t xml:space="preserve"> какого-то приложения</w:t>
+      </w:r>
+      <w:r>
+        <w:rPr>
+          <w:rFonts w:ascii="Times New Roman" w:eastAsia="Calibri" w:hAnsi="Times New Roman" w:cs="Times New Roman"/>
+          <w:sz w:val="28"/>
+          <w:szCs w:val="28"/>
+          <w:lang w:val="en-US"/>
+        </w:rPr>
+        <w:t>)</w:t>
+      </w:r>
+      <w:r>
+        <w:rPr>
+          <w:rFonts w:ascii="Times New Roman" w:eastAsia="Calibri" w:hAnsi="Times New Roman" w:cs="Times New Roman"/>
+          <w:sz w:val="28"/>
+          <w:szCs w:val="28"/>
+          <w:lang w:val="en-US"/>
+        </w:rPr>
+        <w:t xml:space="preserve">. </w:t>
+      </w:r>
+    </w:p>
+    <w:p>
+      <w:pPr>
+        <w:contextualSpacing/>
+        <w:jc w:val="both"/>
+        <w:rPr>
+          <w:rFonts w:ascii="Times New Roman" w:eastAsia="Calibri" w:hAnsi="Times New Roman" w:cs="Times New Roman"/>
+          <w:sz w:val="28"/>
+          <w:szCs w:val="28"/>
+          <w:lang w:val="en-US"/>
+        </w:rPr>
+      </w:pPr>
+      <w:r>
+        <w:rPr>
+          <w:rFonts w:ascii="Times New Roman" w:eastAsia="Calibri" w:hAnsi="Times New Roman" w:cs="Times New Roman"/>
+          <w:sz w:val="28"/>
+          <w:szCs w:val="28"/>
+          <w:lang w:val="ru-RU"/>
+        </w:rPr>
+        <w:t xml:space="preserve">Подтип же определяет конкретный тип данных, определенный </w:t>
+      </w:r>
+      <w:r>
+        <w:rPr>
+          <w:rFonts w:ascii="Times New Roman" w:eastAsia="Calibri" w:hAnsi="Times New Roman" w:cs="Times New Roman"/>
+          <w:sz w:val="28"/>
+          <w:szCs w:val="28"/>
+          <w:lang w:val="en-US"/>
+        </w:rPr>
+        <w:t xml:space="preserve">MIME: html, </w:t>
+      </w:r>
+      <w:proofErr w:type="spellStart"/>
+      <w:r>
+        <w:rPr>
+          <w:rFonts w:ascii="Times New Roman" w:eastAsia="Calibri" w:hAnsi="Times New Roman" w:cs="Times New Roman"/>
+          <w:sz w:val="28"/>
+          <w:szCs w:val="28"/>
+          <w:lang w:val="en-US"/>
+        </w:rPr>
+        <w:t>png</w:t>
+      </w:r>
+      <w:proofErr w:type="spellEnd"/>
+      <w:r>
+        <w:rPr>
+          <w:rFonts w:ascii="Times New Roman" w:eastAsia="Calibri" w:hAnsi="Times New Roman" w:cs="Times New Roman"/>
+          <w:sz w:val="28"/>
+          <w:szCs w:val="28"/>
+          <w:lang w:val="en-US"/>
+        </w:rPr>
+        <w:t>, plain, xml, json.</w:t>
+      </w:r>
+    </w:p>
+    <w:p>
+      <w:pPr>
+        <w:contextualSpacing/>
+        <w:jc w:val="both"/>
+        <w:rPr>
+          <w:rFonts w:ascii="Times New Roman" w:eastAsia="Calibri" w:hAnsi="Times New Roman" w:cs="Times New Roman"/>
+          <w:sz w:val="28"/>
+          <w:szCs w:val="28"/>
+          <w:lang w:val="ru-RU"/>
+        </w:rPr>
+      </w:pPr>
+      <w:r>
+        <w:rPr>
+          <w:rFonts w:ascii="Times New Roman" w:eastAsia="Calibri" w:hAnsi="Times New Roman" w:cs="Times New Roman"/>
+          <w:sz w:val="28"/>
+          <w:szCs w:val="28"/>
+          <w:lang w:val="ru-RU"/>
+        </w:rPr>
+        <w:t>И в типе, и в подтипе можно указать * — то есть принимаются все форматы типа или подтипа.</w:t>
+      </w:r>
+      <w:r>
+        <w:rPr>
+          <w:rFonts w:ascii="Times New Roman" w:eastAsia="Calibri" w:hAnsi="Times New Roman" w:cs="Times New Roman"/>
+          <w:sz w:val="28"/>
+          <w:szCs w:val="28"/>
+          <w:lang w:val="ru-RU"/>
+        </w:rPr>
+        <w:t xml:space="preserve"> Например</w:t>
+      </w:r>
+      <w:r>
+        <w:rPr>
+          <w:rFonts w:ascii="Times New Roman" w:eastAsia="Calibri" w:hAnsi="Times New Roman" w:cs="Times New Roman"/>
+          <w:sz w:val="28"/>
+          <w:szCs w:val="28"/>
+          <w:lang w:val="ru-RU"/>
+        </w:rPr>
+        <w:t>,</w:t>
+      </w:r>
+      <w:r>
+        <w:rPr>
+          <w:rFonts w:ascii="Times New Roman" w:eastAsia="Calibri" w:hAnsi="Times New Roman" w:cs="Times New Roman"/>
+          <w:sz w:val="28"/>
+          <w:szCs w:val="28"/>
+          <w:lang w:val="ru-RU"/>
+        </w:rPr>
+        <w:t xml:space="preserve"> </w:t>
+      </w:r>
+      <w:r>
+        <w:rPr>
+          <w:rFonts w:ascii="Times New Roman" w:eastAsia="Calibri" w:hAnsi="Times New Roman" w:cs="Times New Roman"/>
+          <w:sz w:val="28"/>
+          <w:szCs w:val="28"/>
+          <w:lang w:val="en-US"/>
+        </w:rPr>
+        <w:t>*/*</w:t>
+      </w:r>
+      <w:r>
+        <w:rPr>
+          <w:rFonts w:ascii="Times New Roman" w:eastAsia="Calibri" w:hAnsi="Times New Roman" w:cs="Times New Roman"/>
+          <w:sz w:val="28"/>
+          <w:szCs w:val="28"/>
+          <w:lang w:val="ru-RU"/>
+        </w:rPr>
+        <w:t xml:space="preserve"> значит что браузеру </w:t>
+      </w:r>
+      <w:proofErr w:type="spellStart"/>
+      <w:r>
+        <w:rPr>
+          <w:rFonts w:ascii="Times New Roman" w:eastAsia="Calibri" w:hAnsi="Times New Roman" w:cs="Times New Roman"/>
+          <w:sz w:val="28"/>
+          <w:szCs w:val="28"/>
+          <w:lang w:val="ru-RU"/>
+        </w:rPr>
+        <w:t>ваще</w:t>
+      </w:r>
+      <w:proofErr w:type="spellEnd"/>
+      <w:r>
+        <w:rPr>
+          <w:rFonts w:ascii="Times New Roman" w:eastAsia="Calibri" w:hAnsi="Times New Roman" w:cs="Times New Roman"/>
+          <w:sz w:val="28"/>
+          <w:szCs w:val="28"/>
+          <w:lang w:val="ru-RU"/>
+        </w:rPr>
+        <w:t xml:space="preserve"> похуй принимаю всё что скормят</w:t>
+      </w:r>
+      <w:r>
+        <w:rPr>
+          <w:rFonts w:ascii="Times New Roman" w:eastAsia="Calibri" w:hAnsi="Times New Roman" w:cs="Times New Roman"/>
+          <w:sz w:val="28"/>
+          <w:szCs w:val="28"/>
+          <w:lang w:val="ru-RU"/>
+        </w:rPr>
+        <w:t>.</w:t>
+      </w:r>
+    </w:p>
+    <w:p>
+      <w:pPr>
+        <w:spacing w:after="0"/>
+        <w:contextualSpacing/>
+        <w:jc w:val="both"/>
+        <w:rPr>
+          <w:rFonts w:ascii="Times New Roman" w:eastAsia="Calibri" w:hAnsi="Times New Roman" w:cs="Times New Roman"/>
+          <w:sz w:val="28"/>
+          <w:szCs w:val="28"/>
+          <w:lang w:val="ru-RU"/>
+        </w:rPr>
+      </w:pPr>
+    </w:p>
+    <w:p>
+      <w:pPr>
+        <w:spacing w:after="40"/>
+        <w:contextualSpacing/>
+        <w:jc w:val="both"/>
+        <w:rPr>
+          <w:rFonts w:ascii="Times New Roman" w:eastAsia="Calibri" w:hAnsi="Times New Roman" w:cs="Times New Roman"/>
+          <w:b/>
+          <w:bCs/>
+          <w:sz w:val="28"/>
+          <w:szCs w:val="28"/>
+          <w:lang w:val="ru-RU"/>
+        </w:rPr>
+      </w:pPr>
+      <w:r>
+        <w:rPr>
+          <w:rFonts w:ascii="Times New Roman" w:eastAsia="Calibri" w:hAnsi="Times New Roman" w:cs="Times New Roman"/>
+          <w:b/>
+          <w:bCs/>
+          <w:sz w:val="28"/>
+          <w:szCs w:val="28"/>
+          <w:lang w:val="ru-RU"/>
+        </w:rPr>
+        <w:t>Основные</w:t>
+      </w:r>
+      <w:r>
+        <w:rPr>
+          <w:rFonts w:ascii="Times New Roman" w:eastAsia="Calibri" w:hAnsi="Times New Roman" w:cs="Times New Roman"/>
+          <w:b/>
+          <w:bCs/>
+          <w:sz w:val="28"/>
+          <w:szCs w:val="28"/>
+          <w:lang w:val="ru-RU"/>
+        </w:rPr>
+        <w:t xml:space="preserve"> тип</w:t>
+      </w:r>
+      <w:r>
+        <w:rPr>
+          <w:rFonts w:ascii="Times New Roman" w:eastAsia="Calibri" w:hAnsi="Times New Roman" w:cs="Times New Roman"/>
+          <w:b/>
+          <w:bCs/>
+          <w:sz w:val="28"/>
+          <w:szCs w:val="28"/>
+          <w:lang w:val="ru-RU"/>
+        </w:rPr>
+        <w:t>ы и их подтипы</w:t>
+      </w:r>
+      <w:r>
+        <w:rPr>
+          <w:rFonts w:ascii="Times New Roman" w:eastAsia="Calibri" w:hAnsi="Times New Roman" w:cs="Times New Roman"/>
+          <w:b/>
+          <w:bCs/>
+          <w:sz w:val="28"/>
+          <w:szCs w:val="28"/>
+          <w:lang w:val="ru-RU"/>
+        </w:rPr>
+        <w:t>:</w:t>
+      </w:r>
+    </w:p>
+    <w:p>
+      <w:pPr>
+        <w:pStyle w:val="a5"/>
+        <w:numPr>
+          <w:ilvl w:val="0"/>
+          <w:numId w:val="2"/>
+        </w:numPr>
+        <w:jc w:val="both"/>
+        <w:rPr>
+          <w:rFonts w:ascii="Times New Roman" w:eastAsia="Calibri" w:hAnsi="Times New Roman" w:cs="Times New Roman"/>
+          <w:sz w:val="28"/>
+          <w:szCs w:val="28"/>
+          <w:lang w:val="ru-RU"/>
+        </w:rPr>
+      </w:pPr>
+      <w:r>
+        <w:rPr>
+          <w:rFonts w:ascii="Times New Roman" w:eastAsia="Calibri" w:hAnsi="Times New Roman" w:cs="Times New Roman"/>
+          <w:sz w:val="28"/>
+          <w:szCs w:val="28"/>
+          <w:lang w:val="en-US"/>
+        </w:rPr>
+        <w:t xml:space="preserve">text </w:t>
+      </w:r>
+      <w:r>
+        <w:rPr>
+          <w:rFonts w:ascii="Times New Roman" w:eastAsia="Calibri" w:hAnsi="Times New Roman" w:cs="Times New Roman"/>
+          <w:sz w:val="28"/>
+          <w:szCs w:val="28"/>
+          <w:lang w:val="ru-RU"/>
+        </w:rPr>
+        <w:t xml:space="preserve">– текстовые данные: </w:t>
+      </w:r>
+      <w:r>
+        <w:rPr>
+          <w:rFonts w:ascii="Times New Roman" w:eastAsia="Calibri" w:hAnsi="Times New Roman" w:cs="Times New Roman"/>
+          <w:sz w:val="28"/>
+          <w:szCs w:val="28"/>
+          <w:lang w:val="en-US"/>
+        </w:rPr>
+        <w:t xml:space="preserve">html, plain, </w:t>
+      </w:r>
+      <w:proofErr w:type="spellStart"/>
+      <w:r>
+        <w:rPr>
+          <w:rFonts w:ascii="Times New Roman" w:eastAsia="Calibri" w:hAnsi="Times New Roman" w:cs="Times New Roman"/>
+          <w:sz w:val="28"/>
+          <w:szCs w:val="28"/>
+          <w:lang w:val="en-US"/>
+        </w:rPr>
+        <w:t>css</w:t>
+      </w:r>
+      <w:proofErr w:type="spellEnd"/>
+      <w:r>
+        <w:rPr>
+          <w:rFonts w:ascii="Times New Roman" w:eastAsia="Calibri" w:hAnsi="Times New Roman" w:cs="Times New Roman"/>
+          <w:sz w:val="28"/>
+          <w:szCs w:val="28"/>
+          <w:lang w:val="ru-RU"/>
+        </w:rPr>
+        <w:t>.</w:t>
+      </w:r>
+    </w:p>
+    <w:p>
+      <w:pPr>
+        <w:pStyle w:val="a5"/>
+        <w:numPr>
+          <w:ilvl w:val="0"/>
+          <w:numId w:val="2"/>
+        </w:numPr>
+        <w:jc w:val="both"/>
+        <w:rPr>
+          <w:rFonts w:ascii="Times New Roman" w:eastAsia="Calibri" w:hAnsi="Times New Roman" w:cs="Times New Roman"/>
+          <w:sz w:val="28"/>
+          <w:szCs w:val="28"/>
+          <w:lang w:val="ru-RU"/>
+        </w:rPr>
+      </w:pPr>
+      <w:r>
+        <w:rPr>
+          <w:rFonts w:ascii="Times New Roman" w:eastAsia="Calibri" w:hAnsi="Times New Roman" w:cs="Times New Roman"/>
+          <w:sz w:val="28"/>
+          <w:szCs w:val="28"/>
+          <w:lang w:val="en-US"/>
+        </w:rPr>
+        <w:t>image</w:t>
+      </w:r>
+      <w:r>
+        <w:rPr>
+          <w:rFonts w:ascii="Times New Roman" w:eastAsia="Calibri" w:hAnsi="Times New Roman" w:cs="Times New Roman"/>
+          <w:sz w:val="28"/>
+          <w:szCs w:val="28"/>
+          <w:lang w:val="ru-RU"/>
+        </w:rPr>
+        <w:t xml:space="preserve"> – графические типы: </w:t>
+      </w:r>
+      <w:r>
+        <w:rPr>
+          <w:rFonts w:ascii="Times New Roman" w:eastAsia="Calibri" w:hAnsi="Times New Roman" w:cs="Times New Roman"/>
+          <w:sz w:val="28"/>
+          <w:szCs w:val="28"/>
+          <w:lang w:val="en-US"/>
+        </w:rPr>
+        <w:t xml:space="preserve">jpeg, </w:t>
+      </w:r>
+      <w:proofErr w:type="spellStart"/>
+      <w:r>
+        <w:rPr>
+          <w:rFonts w:ascii="Times New Roman" w:eastAsia="Calibri" w:hAnsi="Times New Roman" w:cs="Times New Roman"/>
+          <w:sz w:val="28"/>
+          <w:szCs w:val="28"/>
+          <w:lang w:val="en-US"/>
+        </w:rPr>
+        <w:t>png</w:t>
+      </w:r>
+      <w:proofErr w:type="spellEnd"/>
+      <w:r>
+        <w:rPr>
+          <w:rFonts w:ascii="Times New Roman" w:eastAsia="Calibri" w:hAnsi="Times New Roman" w:cs="Times New Roman"/>
+          <w:sz w:val="28"/>
+          <w:szCs w:val="28"/>
+          <w:lang w:val="en-US"/>
+        </w:rPr>
+        <w:t>, gif, bmp.</w:t>
+      </w:r>
+    </w:p>
+    <w:p>
+      <w:pPr>
+        <w:pStyle w:val="a5"/>
+        <w:numPr>
+          <w:ilvl w:val="0"/>
+          <w:numId w:val="2"/>
+        </w:numPr>
+        <w:jc w:val="both"/>
+        <w:rPr>
+          <w:rFonts w:ascii="Times New Roman" w:eastAsia="Calibri" w:hAnsi="Times New Roman" w:cs="Times New Roman"/>
+          <w:sz w:val="28"/>
+          <w:szCs w:val="28"/>
+          <w:lang w:val="ru-RU"/>
+        </w:rPr>
+      </w:pPr>
+      <w:r>
+        <w:rPr>
+          <w:rFonts w:ascii="Times New Roman" w:eastAsia="Calibri" w:hAnsi="Times New Roman" w:cs="Times New Roman"/>
+          <w:sz w:val="28"/>
+          <w:szCs w:val="28"/>
+          <w:lang w:val="en-US"/>
+        </w:rPr>
+        <w:t xml:space="preserve">audio – </w:t>
+      </w:r>
+      <w:r>
+        <w:rPr>
+          <w:rFonts w:ascii="Times New Roman" w:eastAsia="Calibri" w:hAnsi="Times New Roman" w:cs="Times New Roman"/>
+          <w:sz w:val="28"/>
+          <w:szCs w:val="28"/>
+          <w:lang w:val="ru-RU"/>
+        </w:rPr>
+        <w:t xml:space="preserve">звуковые типы: </w:t>
+      </w:r>
+      <w:r>
+        <w:rPr>
+          <w:rFonts w:ascii="Times New Roman" w:eastAsia="Calibri" w:hAnsi="Times New Roman" w:cs="Times New Roman"/>
+          <w:sz w:val="28"/>
+          <w:szCs w:val="28"/>
+          <w:lang w:val="en-US"/>
+        </w:rPr>
+        <w:t>mpeg (</w:t>
+      </w:r>
+      <w:r>
+        <w:rPr>
+          <w:rFonts w:ascii="Times New Roman" w:eastAsia="Calibri" w:hAnsi="Times New Roman" w:cs="Times New Roman"/>
+          <w:sz w:val="28"/>
+          <w:szCs w:val="28"/>
+          <w:lang w:val="ru-RU"/>
+        </w:rPr>
+        <w:t>это</w:t>
+      </w:r>
+      <w:r>
+        <w:rPr>
+          <w:rFonts w:ascii="Times New Roman" w:eastAsia="Calibri" w:hAnsi="Times New Roman" w:cs="Times New Roman"/>
+          <w:sz w:val="28"/>
+          <w:szCs w:val="28"/>
+          <w:lang w:val="en-US"/>
+        </w:rPr>
+        <w:t xml:space="preserve"> mp3)</w:t>
+      </w:r>
+      <w:r>
+        <w:rPr>
+          <w:rFonts w:ascii="Times New Roman" w:eastAsia="Calibri" w:hAnsi="Times New Roman" w:cs="Times New Roman"/>
+          <w:sz w:val="28"/>
+          <w:szCs w:val="28"/>
+          <w:lang w:val="ru-RU"/>
+        </w:rPr>
+        <w:t xml:space="preserve">, </w:t>
+      </w:r>
+      <w:r>
+        <w:rPr>
+          <w:rFonts w:ascii="Times New Roman" w:eastAsia="Calibri" w:hAnsi="Times New Roman" w:cs="Times New Roman"/>
+          <w:sz w:val="28"/>
+          <w:szCs w:val="28"/>
+          <w:lang w:val="en-US"/>
+        </w:rPr>
+        <w:t>wav, midi</w:t>
+      </w:r>
+      <w:r>
+        <w:rPr>
+          <w:rFonts w:ascii="Times New Roman" w:eastAsia="Calibri" w:hAnsi="Times New Roman" w:cs="Times New Roman"/>
+          <w:sz w:val="28"/>
+          <w:szCs w:val="28"/>
+          <w:lang w:val="ru-RU"/>
+        </w:rPr>
+        <w:t>.</w:t>
+      </w:r>
+    </w:p>
+    <w:p>
+      <w:pPr>
+        <w:pStyle w:val="a5"/>
+        <w:numPr>
+          <w:ilvl w:val="0"/>
+          <w:numId w:val="2"/>
+        </w:numPr>
+        <w:jc w:val="both"/>
+        <w:rPr>
+          <w:rFonts w:ascii="Times New Roman" w:eastAsia="Calibri" w:hAnsi="Times New Roman" w:cs="Times New Roman"/>
+          <w:sz w:val="28"/>
+          <w:szCs w:val="28"/>
+          <w:lang w:val="ru-RU"/>
+        </w:rPr>
+      </w:pPr>
+      <w:r>
+        <w:rPr>
+          <w:rFonts w:ascii="Times New Roman" w:eastAsia="Calibri" w:hAnsi="Times New Roman" w:cs="Times New Roman"/>
+          <w:sz w:val="28"/>
+          <w:szCs w:val="28"/>
+          <w:lang w:val="en-US"/>
+        </w:rPr>
+        <w:t xml:space="preserve">video – </w:t>
+      </w:r>
+      <w:r>
+        <w:rPr>
+          <w:rFonts w:ascii="Times New Roman" w:eastAsia="Calibri" w:hAnsi="Times New Roman" w:cs="Times New Roman"/>
+          <w:sz w:val="28"/>
+          <w:szCs w:val="28"/>
+          <w:lang w:val="ru-RU"/>
+        </w:rPr>
+        <w:t xml:space="preserve">видео типы: </w:t>
+      </w:r>
+      <w:proofErr w:type="spellStart"/>
+      <w:r>
+        <w:rPr>
+          <w:rFonts w:ascii="Times New Roman" w:eastAsia="Calibri" w:hAnsi="Times New Roman" w:cs="Times New Roman"/>
+          <w:sz w:val="28"/>
+          <w:szCs w:val="28"/>
+          <w:lang w:val="en-US"/>
+        </w:rPr>
+        <w:t>avi</w:t>
+      </w:r>
+      <w:proofErr w:type="spellEnd"/>
+      <w:r>
+        <w:rPr>
+          <w:rFonts w:ascii="Times New Roman" w:eastAsia="Calibri" w:hAnsi="Times New Roman" w:cs="Times New Roman"/>
+          <w:sz w:val="28"/>
+          <w:szCs w:val="28"/>
+          <w:lang w:val="en-US"/>
+        </w:rPr>
+        <w:t>, mpeg (</w:t>
+      </w:r>
+      <w:r>
+        <w:rPr>
+          <w:rFonts w:ascii="Times New Roman" w:eastAsia="Calibri" w:hAnsi="Times New Roman" w:cs="Times New Roman"/>
+          <w:sz w:val="28"/>
+          <w:szCs w:val="28"/>
+          <w:lang w:val="ru-RU"/>
+        </w:rPr>
+        <w:t xml:space="preserve">это значит </w:t>
+      </w:r>
+      <w:r>
+        <w:rPr>
+          <w:rFonts w:ascii="Times New Roman" w:eastAsia="Calibri" w:hAnsi="Times New Roman" w:cs="Times New Roman"/>
+          <w:sz w:val="28"/>
+          <w:szCs w:val="28"/>
+          <w:lang w:val="en-US"/>
+        </w:rPr>
+        <w:t>mpeg)</w:t>
+      </w:r>
+      <w:r>
+        <w:rPr>
+          <w:rFonts w:ascii="Times New Roman" w:eastAsia="Calibri" w:hAnsi="Times New Roman" w:cs="Times New Roman"/>
+          <w:sz w:val="28"/>
+          <w:szCs w:val="28"/>
+          <w:lang w:val="en-US"/>
+        </w:rPr>
+        <w:t>, mp4</w:t>
+      </w:r>
+      <w:r>
+        <w:rPr>
+          <w:rFonts w:ascii="Times New Roman" w:eastAsia="Calibri" w:hAnsi="Times New Roman" w:cs="Times New Roman"/>
+          <w:sz w:val="28"/>
+          <w:szCs w:val="28"/>
+          <w:lang w:val="ru-RU"/>
+        </w:rPr>
+        <w:t>.</w:t>
+      </w:r>
+    </w:p>
+    <w:p>
+      <w:pPr>
+        <w:pStyle w:val="a5"/>
+        <w:numPr>
+          <w:ilvl w:val="0"/>
+          <w:numId w:val="2"/>
+        </w:numPr>
+        <w:jc w:val="both"/>
+        <w:rPr>
+          <w:rFonts w:ascii="Times New Roman" w:eastAsia="Calibri" w:hAnsi="Times New Roman" w:cs="Times New Roman"/>
+          <w:sz w:val="28"/>
+          <w:szCs w:val="28"/>
+          <w:lang w:val="ru-RU"/>
+        </w:rPr>
+      </w:pPr>
+      <w:r>
+        <w:rPr>
+          <w:rFonts w:ascii="Times New Roman" w:eastAsia="Calibri" w:hAnsi="Times New Roman" w:cs="Times New Roman"/>
+          <w:sz w:val="28"/>
+          <w:szCs w:val="28"/>
+          <w:lang w:val="en-US"/>
+        </w:rPr>
+        <w:t>application</w:t>
+      </w:r>
+      <w:r>
+        <w:rPr>
+          <w:rFonts w:ascii="Times New Roman" w:eastAsia="Calibri" w:hAnsi="Times New Roman" w:cs="Times New Roman"/>
+          <w:sz w:val="28"/>
+          <w:szCs w:val="28"/>
+          <w:lang w:val="en-US"/>
+        </w:rPr>
+        <w:t xml:space="preserve"> – </w:t>
+      </w:r>
+      <w:r>
+        <w:rPr>
+          <w:rFonts w:ascii="Times New Roman" w:eastAsia="Calibri" w:hAnsi="Times New Roman" w:cs="Times New Roman"/>
+          <w:sz w:val="28"/>
+          <w:szCs w:val="28"/>
+          <w:lang w:val="ru-RU"/>
+        </w:rPr>
+        <w:t xml:space="preserve">данные какого-то приложения: </w:t>
+      </w:r>
+      <w:proofErr w:type="spellStart"/>
+      <w:r>
+        <w:rPr>
+          <w:rFonts w:ascii="Times New Roman" w:eastAsia="Calibri" w:hAnsi="Times New Roman" w:cs="Times New Roman"/>
+          <w:sz w:val="28"/>
+          <w:szCs w:val="28"/>
+          <w:lang w:val="en-US"/>
+        </w:rPr>
+        <w:t>msword</w:t>
+      </w:r>
+      <w:proofErr w:type="spellEnd"/>
+      <w:r>
+        <w:rPr>
+          <w:rFonts w:ascii="Times New Roman" w:eastAsia="Calibri" w:hAnsi="Times New Roman" w:cs="Times New Roman"/>
+          <w:sz w:val="28"/>
+          <w:szCs w:val="28"/>
+          <w:lang w:val="en-US"/>
+        </w:rPr>
+        <w:t xml:space="preserve">, </w:t>
+      </w:r>
+      <w:r>
+        <w:rPr>
+          <w:rFonts w:ascii="Times New Roman" w:eastAsia="Calibri" w:hAnsi="Times New Roman" w:cs="Times New Roman"/>
+          <w:sz w:val="28"/>
+          <w:szCs w:val="28"/>
+          <w:lang w:val="en-US"/>
+        </w:rPr>
+        <w:t>pdf, zip, rtf.</w:t>
+      </w:r>
+    </w:p>
+    <w:p>
+      <w:pPr>
+        <w:pStyle w:val="a5"/>
+        <w:numPr>
+          <w:ilvl w:val="0"/>
+          <w:numId w:val="2"/>
+        </w:numPr>
+        <w:jc w:val="both"/>
+        <w:rPr>
+          <w:rFonts w:ascii="Times New Roman" w:eastAsia="Calibri" w:hAnsi="Times New Roman" w:cs="Times New Roman"/>
+          <w:sz w:val="28"/>
+          <w:szCs w:val="28"/>
+          <w:lang w:val="ru-RU"/>
+        </w:rPr>
+      </w:pPr>
+      <w:r>
+        <w:rPr>
+          <w:rFonts w:ascii="Times New Roman" w:eastAsia="Calibri" w:hAnsi="Times New Roman" w:cs="Times New Roman"/>
+          <w:sz w:val="28"/>
+          <w:szCs w:val="28"/>
+          <w:lang w:val="en-US"/>
+        </w:rPr>
+        <w:t>model</w:t>
+      </w:r>
+      <w:r>
+        <w:rPr>
+          <w:rFonts w:ascii="Times New Roman" w:eastAsia="Calibri" w:hAnsi="Times New Roman" w:cs="Times New Roman"/>
+          <w:sz w:val="28"/>
+          <w:szCs w:val="28"/>
+          <w:lang w:val="ru-RU"/>
+        </w:rPr>
+        <w:t xml:space="preserve"> – данные </w:t>
+      </w:r>
+      <w:r>
+        <w:rPr>
+          <w:rFonts w:ascii="Times New Roman" w:eastAsia="Calibri" w:hAnsi="Times New Roman" w:cs="Times New Roman"/>
+          <w:sz w:val="28"/>
+          <w:szCs w:val="28"/>
+          <w:lang w:val="en-US"/>
+        </w:rPr>
+        <w:t>3D-</w:t>
+      </w:r>
+      <w:r>
+        <w:rPr>
+          <w:rFonts w:ascii="Times New Roman" w:eastAsia="Calibri" w:hAnsi="Times New Roman" w:cs="Times New Roman"/>
+          <w:sz w:val="28"/>
+          <w:szCs w:val="28"/>
+          <w:lang w:val="ru-RU"/>
+        </w:rPr>
+        <w:t xml:space="preserve">моделей: </w:t>
+      </w:r>
+      <w:proofErr w:type="spellStart"/>
+      <w:r>
+        <w:rPr>
+          <w:rFonts w:ascii="Times New Roman" w:eastAsia="Calibri" w:hAnsi="Times New Roman" w:cs="Times New Roman"/>
+          <w:sz w:val="28"/>
+          <w:szCs w:val="28"/>
+          <w:lang w:val="en-US"/>
+        </w:rPr>
+        <w:t>vml</w:t>
+      </w:r>
+      <w:proofErr w:type="spellEnd"/>
+      <w:r>
+        <w:rPr>
+          <w:rFonts w:ascii="Times New Roman" w:eastAsia="Calibri" w:hAnsi="Times New Roman" w:cs="Times New Roman"/>
+          <w:sz w:val="28"/>
+          <w:szCs w:val="28"/>
+          <w:lang w:val="en-US"/>
+        </w:rPr>
+        <w:t>, 3mf.</w:t>
+      </w:r>
+    </w:p>
+    <w:p>
+      <w:pPr>
+        <w:pStyle w:val="a5"/>
+        <w:numPr>
+          <w:ilvl w:val="0"/>
+          <w:numId w:val="2"/>
+        </w:numPr>
+        <w:jc w:val="both"/>
+        <w:rPr>
+          <w:rFonts w:ascii="Times New Roman" w:eastAsia="Calibri" w:hAnsi="Times New Roman" w:cs="Times New Roman"/>
+          <w:sz w:val="28"/>
+          <w:szCs w:val="28"/>
+          <w:lang w:val="ru-RU"/>
+        </w:rPr>
+      </w:pPr>
+      <w:r>
+        <w:rPr>
+          <w:rFonts w:ascii="Times New Roman" w:eastAsia="Calibri" w:hAnsi="Times New Roman" w:cs="Times New Roman"/>
+          <w:sz w:val="28"/>
+          <w:szCs w:val="28"/>
+          <w:lang w:val="en-US"/>
+        </w:rPr>
+        <w:t xml:space="preserve">font – </w:t>
+      </w:r>
+      <w:r>
+        <w:rPr>
+          <w:rFonts w:ascii="Times New Roman" w:eastAsia="Calibri" w:hAnsi="Times New Roman" w:cs="Times New Roman"/>
+          <w:sz w:val="28"/>
+          <w:szCs w:val="28"/>
+          <w:lang w:val="ru-RU"/>
+        </w:rPr>
+        <w:t xml:space="preserve">шрифты: </w:t>
+      </w:r>
+      <w:proofErr w:type="spellStart"/>
+      <w:r>
+        <w:rPr>
+          <w:rFonts w:ascii="Times New Roman" w:eastAsia="Calibri" w:hAnsi="Times New Roman" w:cs="Times New Roman"/>
+          <w:sz w:val="28"/>
+          <w:szCs w:val="28"/>
+          <w:lang w:val="en-US"/>
+        </w:rPr>
+        <w:t>ttf</w:t>
+      </w:r>
+      <w:proofErr w:type="spellEnd"/>
+      <w:r>
+        <w:rPr>
+          <w:rFonts w:ascii="Times New Roman" w:eastAsia="Calibri" w:hAnsi="Times New Roman" w:cs="Times New Roman"/>
+          <w:sz w:val="28"/>
+          <w:szCs w:val="28"/>
+          <w:lang w:val="en-US"/>
+        </w:rPr>
+        <w:t xml:space="preserve">, </w:t>
+      </w:r>
+      <w:proofErr w:type="spellStart"/>
+      <w:r>
+        <w:rPr>
+          <w:rFonts w:ascii="Times New Roman" w:eastAsia="Calibri" w:hAnsi="Times New Roman" w:cs="Times New Roman"/>
+          <w:sz w:val="28"/>
+          <w:szCs w:val="28"/>
+          <w:lang w:val="en-US"/>
+        </w:rPr>
+        <w:t>otf</w:t>
+      </w:r>
+      <w:proofErr w:type="spellEnd"/>
+      <w:r>
+        <w:rPr>
+          <w:rFonts w:ascii="Times New Roman" w:eastAsia="Calibri" w:hAnsi="Times New Roman" w:cs="Times New Roman"/>
+          <w:sz w:val="28"/>
+          <w:szCs w:val="28"/>
+          <w:lang w:val="en-US"/>
+        </w:rPr>
+        <w:t xml:space="preserve">, </w:t>
+      </w:r>
+      <w:proofErr w:type="spellStart"/>
+      <w:r>
+        <w:rPr>
+          <w:rFonts w:ascii="Times New Roman" w:eastAsia="Calibri" w:hAnsi="Times New Roman" w:cs="Times New Roman"/>
+          <w:sz w:val="28"/>
+          <w:szCs w:val="28"/>
+          <w:lang w:val="en-US"/>
+        </w:rPr>
+        <w:t>woff</w:t>
+      </w:r>
+      <w:proofErr w:type="spellEnd"/>
+      <w:r>
+        <w:rPr>
+          <w:rFonts w:ascii="Times New Roman" w:eastAsia="Calibri" w:hAnsi="Times New Roman" w:cs="Times New Roman"/>
+          <w:sz w:val="28"/>
+          <w:szCs w:val="28"/>
+          <w:lang w:val="en-US"/>
+        </w:rPr>
+        <w:t>.</w:t>
+      </w:r>
+    </w:p>
+    <w:p>
+      <w:pPr>
+        <w:pStyle w:val="a5"/>
+        <w:numPr>
+          <w:ilvl w:val="0"/>
+          <w:numId w:val="2"/>
+        </w:numPr>
+        <w:jc w:val="both"/>
+        <w:rPr>
+          <w:rFonts w:ascii="Times New Roman" w:eastAsia="Calibri" w:hAnsi="Times New Roman" w:cs="Times New Roman"/>
+          <w:sz w:val="28"/>
+          <w:szCs w:val="28"/>
+          <w:lang w:val="ru-RU"/>
+        </w:rPr>
+      </w:pPr>
+      <w:r>
+        <w:rPr>
+          <w:rFonts w:ascii="Times New Roman" w:eastAsia="Calibri" w:hAnsi="Times New Roman" w:cs="Times New Roman"/>
+          <w:sz w:val="28"/>
+          <w:szCs w:val="28"/>
+          <w:lang w:val="en-US"/>
+        </w:rPr>
+        <w:t>example</w:t>
+      </w:r>
+      <w:r>
+        <w:rPr>
+          <w:rFonts w:ascii="Times New Roman" w:eastAsia="Calibri" w:hAnsi="Times New Roman" w:cs="Times New Roman"/>
+          <w:sz w:val="28"/>
+          <w:szCs w:val="28"/>
+          <w:lang w:val="ru-RU"/>
+        </w:rPr>
+        <w:t xml:space="preserve"> –</w:t>
+      </w:r>
+      <w:r>
+        <w:rPr>
+          <w:rFonts w:ascii="Times New Roman" w:eastAsia="Calibri" w:hAnsi="Times New Roman" w:cs="Times New Roman"/>
+          <w:sz w:val="28"/>
+          <w:szCs w:val="28"/>
+          <w:lang w:val="ru-RU"/>
+        </w:rPr>
+        <w:t xml:space="preserve"> для </w:t>
+      </w:r>
+      <w:r>
+        <w:rPr>
+          <w:rFonts w:ascii="Times New Roman" w:eastAsia="Calibri" w:hAnsi="Times New Roman" w:cs="Times New Roman"/>
+          <w:sz w:val="28"/>
+          <w:szCs w:val="28"/>
+          <w:lang w:val="ru-RU"/>
+        </w:rPr>
+        <w:t xml:space="preserve">написания </w:t>
+      </w:r>
+      <w:r>
+        <w:rPr>
+          <w:rFonts w:ascii="Times New Roman" w:eastAsia="Calibri" w:hAnsi="Times New Roman" w:cs="Times New Roman"/>
+          <w:sz w:val="28"/>
+          <w:szCs w:val="28"/>
+          <w:lang w:val="ru-RU"/>
+        </w:rPr>
+        <w:t xml:space="preserve">примеров. Используется </w:t>
+      </w:r>
+      <w:r>
+        <w:rPr>
+          <w:rFonts w:ascii="Times New Roman" w:eastAsia="Calibri" w:hAnsi="Times New Roman" w:cs="Times New Roman"/>
+          <w:i/>
+          <w:iCs/>
+          <w:sz w:val="28"/>
+          <w:szCs w:val="28"/>
+          <w:lang w:val="ru-RU"/>
+        </w:rPr>
+        <w:t>только</w:t>
+      </w:r>
+      <w:r>
+        <w:rPr>
+          <w:rFonts w:ascii="Times New Roman" w:eastAsia="Calibri" w:hAnsi="Times New Roman" w:cs="Times New Roman"/>
+          <w:sz w:val="28"/>
+          <w:szCs w:val="28"/>
+          <w:lang w:val="ru-RU"/>
+        </w:rPr>
+        <w:t xml:space="preserve"> </w:t>
+      </w:r>
+      <w:r>
+        <w:rPr>
+          <w:rFonts w:ascii="Times New Roman" w:eastAsia="Calibri" w:hAnsi="Times New Roman" w:cs="Times New Roman"/>
+          <w:sz w:val="28"/>
+          <w:szCs w:val="28"/>
+          <w:lang w:val="ru-RU"/>
+        </w:rPr>
+        <w:t>в документации</w:t>
+      </w:r>
+      <w:r>
+        <w:rPr>
+          <w:rFonts w:ascii="Times New Roman" w:eastAsia="Calibri" w:hAnsi="Times New Roman" w:cs="Times New Roman"/>
+          <w:sz w:val="28"/>
+          <w:szCs w:val="28"/>
+          <w:lang w:val="ru-RU"/>
+        </w:rPr>
+        <w:t xml:space="preserve"> или примерах кода</w:t>
+      </w:r>
+      <w:r>
+        <w:rPr>
+          <w:rFonts w:ascii="Times New Roman" w:eastAsia="Calibri" w:hAnsi="Times New Roman" w:cs="Times New Roman"/>
+          <w:sz w:val="28"/>
+          <w:szCs w:val="28"/>
+          <w:lang w:val="ru-RU"/>
+        </w:rPr>
+        <w:t>.</w:t>
+      </w:r>
+    </w:p>
+    <w:p>
+      <w:pPr>
+        <w:pStyle w:val="a5"/>
+        <w:numPr>
+          <w:ilvl w:val="0"/>
+          <w:numId w:val="2"/>
+        </w:numPr>
+        <w:jc w:val="both"/>
+        <w:rPr>
+          <w:rFonts w:ascii="Times New Roman" w:eastAsia="Calibri" w:hAnsi="Times New Roman" w:cs="Times New Roman"/>
+          <w:sz w:val="28"/>
+          <w:szCs w:val="28"/>
+          <w:lang w:val="ru-RU"/>
+        </w:rPr>
+      </w:pPr>
+      <w:r>
+        <w:rPr>
+          <w:rFonts w:ascii="Times New Roman" w:eastAsia="Calibri" w:hAnsi="Times New Roman" w:cs="Times New Roman"/>
+          <w:sz w:val="28"/>
+          <w:szCs w:val="28"/>
+          <w:lang w:val="en-US"/>
+        </w:rPr>
+        <w:t>message</w:t>
+      </w:r>
+      <w:r>
+        <w:rPr>
+          <w:rFonts w:ascii="Times New Roman" w:eastAsia="Calibri" w:hAnsi="Times New Roman" w:cs="Times New Roman"/>
+          <w:sz w:val="28"/>
+          <w:szCs w:val="28"/>
+          <w:lang w:val="en-US"/>
+        </w:rPr>
+        <w:t xml:space="preserve"> -</w:t>
+      </w:r>
+      <w:r>
+        <w:rPr>
+          <w:rFonts w:ascii="Times New Roman" w:eastAsia="Calibri" w:hAnsi="Times New Roman" w:cs="Times New Roman"/>
+          <w:sz w:val="28"/>
+          <w:szCs w:val="28"/>
+          <w:lang w:val="ru-RU"/>
+        </w:rPr>
+        <w:t xml:space="preserve"> сообщение, включающее в себя другое сообщение. </w:t>
+      </w:r>
+      <w:r>
+        <w:rPr>
+          <w:rFonts w:ascii="Times New Roman" w:eastAsia="Calibri" w:hAnsi="Times New Roman" w:cs="Times New Roman"/>
+          <w:sz w:val="28"/>
+          <w:szCs w:val="28"/>
+          <w:lang w:val="en-US"/>
+        </w:rPr>
+        <w:t xml:space="preserve"> </w:t>
+      </w:r>
+    </w:p>
+    <w:p>
+      <w:pPr>
+        <w:pStyle w:val="a5"/>
+        <w:numPr>
+          <w:ilvl w:val="0"/>
+          <w:numId w:val="2"/>
+        </w:numPr>
+        <w:jc w:val="both"/>
+        <w:rPr>
+          <w:rFonts w:ascii="Times New Roman" w:eastAsia="Calibri" w:hAnsi="Times New Roman" w:cs="Times New Roman"/>
+          <w:sz w:val="28"/>
+          <w:szCs w:val="28"/>
+          <w:lang w:val="ru-RU"/>
+        </w:rPr>
+      </w:pPr>
+      <w:r>
+        <w:rPr>
+          <w:rFonts w:ascii="Times New Roman" w:eastAsia="Calibri" w:hAnsi="Times New Roman" w:cs="Times New Roman"/>
+          <w:sz w:val="28"/>
+          <w:szCs w:val="28"/>
+          <w:lang w:val="en-US"/>
+        </w:rPr>
+        <w:t xml:space="preserve">multipart </w:t>
+      </w:r>
+      <w:r>
+        <w:rPr>
+          <w:rFonts w:ascii="Times New Roman" w:eastAsia="Calibri" w:hAnsi="Times New Roman" w:cs="Times New Roman"/>
+          <w:sz w:val="28"/>
+          <w:szCs w:val="28"/>
+          <w:lang w:val="ru-RU"/>
+        </w:rPr>
+        <w:t>– данные состоят из нескольких частей разных типов:</w:t>
+      </w:r>
+      <w:r>
+        <w:rPr>
+          <w:rFonts w:ascii="Times New Roman" w:eastAsia="Calibri" w:hAnsi="Times New Roman" w:cs="Times New Roman"/>
+          <w:sz w:val="28"/>
+          <w:szCs w:val="28"/>
+          <w:lang w:val="en-US"/>
+        </w:rPr>
+        <w:t xml:space="preserve"> mixed, alternative</w:t>
+      </w:r>
+      <w:r>
+        <w:rPr>
+          <w:rFonts w:ascii="Times New Roman" w:eastAsia="Calibri" w:hAnsi="Times New Roman" w:cs="Times New Roman"/>
+          <w:sz w:val="28"/>
+          <w:szCs w:val="28"/>
+          <w:lang w:val="en-US"/>
+        </w:rPr>
+        <w:t xml:space="preserve"> </w:t>
+      </w:r>
+      <w:r>
+        <w:rPr>
+          <w:rFonts w:ascii="Times New Roman" w:eastAsia="Calibri" w:hAnsi="Times New Roman" w:cs="Times New Roman"/>
+          <w:sz w:val="28"/>
+          <w:szCs w:val="28"/>
+          <w:lang w:val="en-US"/>
+        </w:rPr>
+        <w:t>(</w:t>
+      </w:r>
+      <w:r>
+        <w:rPr>
+          <w:rFonts w:ascii="Times New Roman" w:eastAsia="Calibri" w:hAnsi="Times New Roman" w:cs="Times New Roman"/>
+          <w:sz w:val="28"/>
+          <w:szCs w:val="28"/>
+          <w:lang w:val="ru-RU"/>
+        </w:rPr>
+        <w:t xml:space="preserve">используется </w:t>
+      </w:r>
+      <w:r>
+        <w:rPr>
+          <w:rFonts w:ascii="Times New Roman" w:eastAsia="Calibri" w:hAnsi="Times New Roman" w:cs="Times New Roman"/>
+          <w:sz w:val="28"/>
+          <w:szCs w:val="28"/>
+          <w:lang w:val="en-US"/>
+        </w:rPr>
+        <w:t>в e-mail)</w:t>
+      </w:r>
+      <w:r>
+        <w:rPr>
+          <w:rFonts w:ascii="Times New Roman" w:eastAsia="Calibri" w:hAnsi="Times New Roman" w:cs="Times New Roman"/>
+          <w:sz w:val="28"/>
+          <w:szCs w:val="28"/>
+          <w:lang w:val="ru-RU"/>
+        </w:rPr>
+        <w:t>.</w:t>
+      </w:r>
+    </w:p>
+    <w:p>
+      <w:pPr>
+        <w:pStyle w:val="a5"/>
+        <w:ind w:left="0"/>
+        <w:jc w:val="both"/>
+        <w:rPr>
+          <w:rFonts w:ascii="Times New Roman" w:eastAsia="Calibri" w:hAnsi="Times New Roman" w:cs="Times New Roman"/>
+          <w:sz w:val="28"/>
+          <w:szCs w:val="28"/>
+          <w:lang w:val="ru-RU"/>
+        </w:rPr>
+      </w:pPr>
+    </w:p>
+    <w:p>
+      <w:pPr>
+        <w:pStyle w:val="a5"/>
+        <w:ind w:left="0"/>
+        <w:jc w:val="both"/>
+        <w:rPr>
+          <w:rFonts w:ascii="Times New Roman" w:eastAsia="Calibri" w:hAnsi="Times New Roman" w:cs="Times New Roman"/>
+          <w:sz w:val="28"/>
+          <w:szCs w:val="28"/>
+          <w:lang w:val="ru-RU"/>
+        </w:rPr>
+      </w:pPr>
+    </w:p>
+    <w:p>
+      <w:pPr>
+        <w:pStyle w:val="a5"/>
         <w:numPr>
           <w:ilvl w:val="0"/>
           <w:numId w:val="1"/>
         </w:numPr>
+        <w:spacing w:after="40"/>
+        <w:jc w:val="both"/>
+        <w:rPr>
+          <w:rFonts w:ascii="Times New Roman" w:eastAsia="Calibri" w:hAnsi="Times New Roman" w:cs="Times New Roman"/>
+          <w:sz w:val="28"/>
+          <w:szCs w:val="28"/>
+          <w:highlight w:val="red"/>
+          <w:lang w:val="ru-RU"/>
+        </w:rPr>
+      </w:pPr>
+      <w:r>
+        <w:rPr>
+          <w:rFonts w:ascii="Times New Roman" w:eastAsia="Calibri" w:hAnsi="Times New Roman" w:cs="Times New Roman"/>
+          <w:sz w:val="28"/>
+          <w:szCs w:val="28"/>
+          <w:highlight w:val="red"/>
+          <w:lang w:val="ru-RU"/>
+        </w:rPr>
+        <w:lastRenderedPageBreak/>
+        <w:t xml:space="preserve">Перечислите теги </w:t>
+      </w:r>
+      <w:r>
+        <w:rPr>
+          <w:rFonts w:ascii="Times New Roman" w:eastAsia="Calibri" w:hAnsi="Times New Roman" w:cs="Times New Roman"/>
+          <w:sz w:val="28"/>
+          <w:szCs w:val="28"/>
+          <w:highlight w:val="red"/>
+          <w:lang w:val="en-US"/>
+        </w:rPr>
+        <w:t>HTML</w:t>
+      </w:r>
+      <w:r>
+        <w:rPr>
+          <w:rFonts w:ascii="Times New Roman" w:eastAsia="Calibri" w:hAnsi="Times New Roman" w:cs="Times New Roman"/>
+          <w:sz w:val="28"/>
+          <w:szCs w:val="28"/>
+          <w:highlight w:val="red"/>
+          <w:lang w:val="ru-RU"/>
+        </w:rPr>
+        <w:t xml:space="preserve">, интерпретация которых приводит к </w:t>
+      </w:r>
+      <w:r>
+        <w:rPr>
+          <w:rFonts w:ascii="Times New Roman" w:eastAsia="Calibri" w:hAnsi="Times New Roman" w:cs="Times New Roman"/>
+          <w:sz w:val="28"/>
+          <w:szCs w:val="28"/>
+          <w:highlight w:val="red"/>
+          <w:lang w:val="en-US"/>
+        </w:rPr>
+        <w:t>HTTP</w:t>
+      </w:r>
+      <w:r>
+        <w:rPr>
+          <w:rFonts w:ascii="Times New Roman" w:eastAsia="Calibri" w:hAnsi="Times New Roman" w:cs="Times New Roman"/>
+          <w:sz w:val="28"/>
+          <w:szCs w:val="28"/>
+          <w:highlight w:val="red"/>
+          <w:lang w:val="ru-RU"/>
+        </w:rPr>
+        <w:t>-запросам.</w:t>
+      </w:r>
+    </w:p>
+    <w:p>
+      <w:pPr>
         <w:contextualSpacing/>
         <w:jc w:val="both"/>
         <w:rPr>
-          <w:rFonts w:ascii="Courier New" w:eastAsia="Calibri" w:hAnsi="Courier New" w:cs="Courier New"/>
-          <w:sz w:val="28"/>
-          <w:szCs w:val="28"/>
-          <w:lang w:val="ru-RU"/>
-        </w:rPr>
-      </w:pPr>
-      <w:r>
-        <w:rPr>
-          <w:rFonts w:ascii="Courier New" w:eastAsia="Calibri" w:hAnsi="Courier New" w:cs="Courier New"/>
-          <w:sz w:val="28"/>
-          <w:szCs w:val="28"/>
-          <w:lang w:val="ru-RU"/>
-        </w:rPr>
-        <w:t xml:space="preserve">Перечислите теги </w:t>
-      </w:r>
-      <w:r>
-        <w:rPr>
-          <w:rFonts w:ascii="Courier New" w:eastAsia="Calibri" w:hAnsi="Courier New" w:cs="Courier New"/>
-          <w:sz w:val="28"/>
-          <w:szCs w:val="28"/>
-          <w:lang w:val="en-US"/>
-        </w:rPr>
-        <w:t>HTML</w:t>
-      </w:r>
-      <w:r>
-        <w:rPr>
-          <w:rFonts w:ascii="Courier New" w:eastAsia="Calibri" w:hAnsi="Courier New" w:cs="Courier New"/>
-          <w:sz w:val="28"/>
-          <w:szCs w:val="28"/>
-          <w:lang w:val="ru-RU"/>
-        </w:rPr>
-        <w:t xml:space="preserve">, интерпретация которых приводит к </w:t>
-      </w:r>
-      <w:r>
-        <w:rPr>
-          <w:rFonts w:ascii="Courier New" w:eastAsia="Calibri" w:hAnsi="Courier New" w:cs="Courier New"/>
-          <w:sz w:val="28"/>
-          <w:szCs w:val="28"/>
-          <w:lang w:val="en-US"/>
-        </w:rPr>
-        <w:t>HTTP</w:t>
-      </w:r>
-      <w:r>
-        <w:rPr>
-          <w:rFonts w:ascii="Courier New" w:eastAsia="Calibri" w:hAnsi="Courier New" w:cs="Courier New"/>
-          <w:sz w:val="28"/>
-          <w:szCs w:val="28"/>
-          <w:lang w:val="ru-RU"/>
-        </w:rPr>
-        <w:t>-запросам.</w:t>
-      </w:r>
+          <w:rFonts w:ascii="Times New Roman" w:eastAsia="Calibri" w:hAnsi="Times New Roman" w:cs="Times New Roman"/>
+          <w:sz w:val="28"/>
+          <w:szCs w:val="28"/>
+          <w:lang w:val="ru-RU"/>
+        </w:rPr>
+      </w:pPr>
+      <w:r>
+        <w:rPr>
+          <w:rFonts w:ascii="Times New Roman" w:eastAsia="Calibri" w:hAnsi="Times New Roman" w:cs="Times New Roman"/>
+          <w:sz w:val="28"/>
+          <w:szCs w:val="28"/>
+          <w:lang w:val="ru-RU"/>
+        </w:rPr>
+        <w:t xml:space="preserve">хуй знает пока что завтра спрошу у кого </w:t>
+      </w:r>
+      <w:proofErr w:type="spellStart"/>
+      <w:r>
+        <w:rPr>
+          <w:rFonts w:ascii="Times New Roman" w:eastAsia="Calibri" w:hAnsi="Times New Roman" w:cs="Times New Roman"/>
+          <w:sz w:val="28"/>
+          <w:szCs w:val="28"/>
+          <w:lang w:val="ru-RU"/>
+        </w:rPr>
+        <w:t>нибудь</w:t>
+      </w:r>
+      <w:bookmarkStart w:id="0" w:name="_GoBack"/>
+      <w:bookmarkEnd w:id="0"/>
+      <w:proofErr w:type="spellEnd"/>
     </w:p>
     <w:p>
       <w:pPr>
         <w:contextualSpacing/>
         <w:jc w:val="both"/>
         <w:rPr>
-          <w:rFonts w:ascii="Courier New" w:eastAsia="Calibri" w:hAnsi="Courier New" w:cs="Courier New"/>
-          <w:sz w:val="28"/>
-          <w:szCs w:val="28"/>
-          <w:lang w:val="ru-RU"/>
-        </w:rPr>
-      </w:pPr>
-    </w:p>
-    <w:p>
-      <w:pPr>
-        <w:contextualSpacing/>
-        <w:jc w:val="both"/>
-        <w:rPr>
-          <w:rFonts w:ascii="Courier New" w:eastAsia="Calibri" w:hAnsi="Courier New" w:cs="Courier New"/>
+          <w:rFonts w:ascii="Times New Roman" w:eastAsia="Calibri" w:hAnsi="Times New Roman" w:cs="Times New Roman"/>
           <w:sz w:val="28"/>
           <w:szCs w:val="28"/>
           <w:lang w:val="ru-RU"/>
@@ -247,59 +1808,78 @@
           <w:ilvl w:val="0"/>
           <w:numId w:val="1"/>
         </w:numPr>
+        <w:spacing w:after="40"/>
         <w:contextualSpacing/>
         <w:jc w:val="both"/>
         <w:rPr>
-          <w:rFonts w:ascii="Courier New" w:eastAsia="Calibri" w:hAnsi="Courier New" w:cs="Courier New"/>
-          <w:sz w:val="28"/>
-          <w:szCs w:val="28"/>
-          <w:lang w:val="ru-RU"/>
-        </w:rPr>
-      </w:pPr>
-      <w:r>
-        <w:rPr>
-          <w:rFonts w:ascii="Courier New" w:eastAsia="Calibri" w:hAnsi="Courier New" w:cs="Courier New"/>
-          <w:sz w:val="28"/>
-          <w:szCs w:val="28"/>
+          <w:rFonts w:ascii="Times New Roman" w:eastAsia="Calibri" w:hAnsi="Times New Roman" w:cs="Times New Roman"/>
+          <w:b/>
+          <w:bCs/>
+          <w:sz w:val="28"/>
+          <w:szCs w:val="28"/>
+          <w:highlight w:val="green"/>
+          <w:lang w:val="ru-RU"/>
+        </w:rPr>
+      </w:pPr>
+      <w:r>
+        <w:rPr>
+          <w:rFonts w:ascii="Times New Roman" w:eastAsia="Calibri" w:hAnsi="Times New Roman" w:cs="Times New Roman"/>
+          <w:b/>
+          <w:bCs/>
+          <w:sz w:val="28"/>
+          <w:szCs w:val="28"/>
+          <w:highlight w:val="green"/>
           <w:lang w:val="ru-RU"/>
         </w:rPr>
         <w:t xml:space="preserve">Перечислите способы выполнения </w:t>
       </w:r>
       <w:r>
         <w:rPr>
-          <w:rFonts w:ascii="Courier New" w:eastAsia="Calibri" w:hAnsi="Courier New" w:cs="Courier New"/>
-          <w:sz w:val="28"/>
-          <w:szCs w:val="28"/>
+          <w:rFonts w:ascii="Times New Roman" w:eastAsia="Calibri" w:hAnsi="Times New Roman" w:cs="Times New Roman"/>
+          <w:b/>
+          <w:bCs/>
+          <w:sz w:val="28"/>
+          <w:szCs w:val="28"/>
+          <w:highlight w:val="green"/>
           <w:lang w:val="en-US"/>
         </w:rPr>
         <w:t>HTTP</w:t>
       </w:r>
       <w:r>
         <w:rPr>
-          <w:rFonts w:ascii="Courier New" w:eastAsia="Calibri" w:hAnsi="Courier New" w:cs="Courier New"/>
-          <w:sz w:val="28"/>
-          <w:szCs w:val="28"/>
-          <w:lang w:val="ru-RU"/>
-        </w:rPr>
-        <w:t xml:space="preserve">-запросов из  </w:t>
-      </w:r>
-      <w:r>
-        <w:rPr>
-          <w:rFonts w:ascii="Courier New" w:eastAsia="Calibri" w:hAnsi="Courier New" w:cs="Courier New"/>
-          <w:sz w:val="28"/>
-          <w:szCs w:val="28"/>
+          <w:rFonts w:ascii="Times New Roman" w:eastAsia="Calibri" w:hAnsi="Times New Roman" w:cs="Times New Roman"/>
+          <w:b/>
+          <w:bCs/>
+          <w:sz w:val="28"/>
+          <w:szCs w:val="28"/>
+          <w:highlight w:val="green"/>
+          <w:lang w:val="ru-RU"/>
+        </w:rPr>
+        <w:t xml:space="preserve">-запросов из </w:t>
+      </w:r>
+      <w:r>
+        <w:rPr>
+          <w:rFonts w:ascii="Times New Roman" w:eastAsia="Calibri" w:hAnsi="Times New Roman" w:cs="Times New Roman"/>
+          <w:b/>
+          <w:bCs/>
+          <w:sz w:val="28"/>
+          <w:szCs w:val="28"/>
+          <w:highlight w:val="green"/>
           <w:lang w:val="en-US"/>
         </w:rPr>
         <w:t>JS</w:t>
       </w:r>
       <w:r>
         <w:rPr>
-          <w:rFonts w:ascii="Courier New" w:eastAsia="Calibri" w:hAnsi="Courier New" w:cs="Courier New"/>
-          <w:sz w:val="28"/>
-          <w:szCs w:val="28"/>
-          <w:lang w:val="ru-RU"/>
-        </w:rPr>
-        <w:t xml:space="preserve">-сценария.   </w:t>
+          <w:rFonts w:ascii="Times New Roman" w:eastAsia="Calibri" w:hAnsi="Times New Roman" w:cs="Times New Roman"/>
+          <w:b/>
+          <w:bCs/>
+          <w:sz w:val="28"/>
+          <w:szCs w:val="28"/>
+          <w:highlight w:val="green"/>
+          <w:lang w:val="ru-RU"/>
+        </w:rPr>
+        <w:t>-сценария.</w:t>
       </w:r>
     </w:p>
     <w:p>
@@ -307,19 +1887,66 @@
         <w:contextualSpacing/>
         <w:jc w:val="both"/>
         <w:rPr>
-          <w:rFonts w:ascii="Courier New" w:eastAsia="Calibri" w:hAnsi="Courier New" w:cs="Courier New"/>
-          <w:sz w:val="28"/>
-          <w:szCs w:val="28"/>
-          <w:lang w:val="ru-RU"/>
-        </w:rPr>
-      </w:pPr>
+          <w:rFonts w:ascii="Times New Roman" w:eastAsia="Calibri" w:hAnsi="Times New Roman" w:cs="Times New Roman"/>
+          <w:sz w:val="28"/>
+          <w:szCs w:val="28"/>
+          <w:lang w:val="ru-RU"/>
+        </w:rPr>
+      </w:pPr>
+      <w:r>
+        <w:rPr>
+          <w:rFonts w:ascii="Times New Roman" w:eastAsia="Calibri" w:hAnsi="Times New Roman" w:cs="Times New Roman"/>
+          <w:sz w:val="28"/>
+          <w:szCs w:val="28"/>
+          <w:lang w:val="en-US"/>
+        </w:rPr>
+        <w:t>fetch,</w:t>
+      </w:r>
+      <w:r>
+        <w:rPr>
+          <w:rFonts w:ascii="Times New Roman" w:eastAsia="Calibri" w:hAnsi="Times New Roman" w:cs="Times New Roman"/>
+          <w:sz w:val="28"/>
+          <w:szCs w:val="28"/>
+          <w:lang w:val="ru-RU"/>
+        </w:rPr>
+        <w:t xml:space="preserve"> </w:t>
+      </w:r>
+      <w:proofErr w:type="spellStart"/>
+      <w:r>
+        <w:rPr>
+          <w:rFonts w:ascii="Times New Roman" w:eastAsia="Calibri" w:hAnsi="Times New Roman" w:cs="Times New Roman"/>
+          <w:sz w:val="28"/>
+          <w:szCs w:val="28"/>
+          <w:lang w:val="en-US"/>
+        </w:rPr>
+        <w:t>X</w:t>
+      </w:r>
+      <w:r>
+        <w:rPr>
+          <w:rFonts w:ascii="Times New Roman" w:eastAsia="Calibri" w:hAnsi="Times New Roman" w:cs="Times New Roman"/>
+          <w:sz w:val="28"/>
+          <w:szCs w:val="28"/>
+          <w:lang w:val="en-US"/>
+        </w:rPr>
+        <w:t>mlHttpRequest</w:t>
+      </w:r>
+      <w:proofErr w:type="spellEnd"/>
+      <w:r>
+        <w:rPr>
+          <w:rFonts w:ascii="Times New Roman" w:eastAsia="Calibri" w:hAnsi="Times New Roman" w:cs="Times New Roman"/>
+          <w:sz w:val="28"/>
+          <w:szCs w:val="28"/>
+          <w:lang w:val="en-US"/>
+        </w:rPr>
+        <w:t>.</w:t>
+      </w:r>
     </w:p>
     <w:p>
       <w:pPr>
         <w:contextualSpacing/>
         <w:jc w:val="both"/>
         <w:rPr>
-          <w:rFonts w:ascii="Courier New" w:eastAsia="Calibri" w:hAnsi="Courier New" w:cs="Courier New"/>
+          <w:rFonts w:ascii="Times New Roman" w:eastAsia="Calibri" w:hAnsi="Times New Roman" w:cs="Times New Roman"/>
           <w:sz w:val="28"/>
           <w:szCs w:val="28"/>
           <w:lang w:val="ru-RU"/>
@@ -332,40 +1959,394 @@
           <w:ilvl w:val="0"/>
           <w:numId w:val="1"/>
         </w:numPr>
+        <w:spacing w:after="240"/>
         <w:contextualSpacing/>
         <w:jc w:val="both"/>
         <w:rPr>
-          <w:rFonts w:ascii="Courier New" w:eastAsia="Calibri" w:hAnsi="Courier New" w:cs="Courier New"/>
-          <w:sz w:val="28"/>
-          <w:szCs w:val="28"/>
-          <w:lang w:val="ru-RU"/>
-        </w:rPr>
-      </w:pPr>
-      <w:r>
-        <w:rPr>
-          <w:rFonts w:ascii="Courier New" w:eastAsia="Calibri" w:hAnsi="Courier New" w:cs="Courier New"/>
-          <w:sz w:val="28"/>
-          <w:szCs w:val="28"/>
-          <w:lang w:val="ru-RU"/>
-        </w:rPr>
-        <w:t>Поясните  понятие «параметризованный модуль».</w:t>
-      </w:r>
-    </w:p>
-    <w:p>
-      <w:pPr>
+          <w:rFonts w:ascii="Times New Roman" w:eastAsia="Calibri" w:hAnsi="Times New Roman" w:cs="Times New Roman"/>
+          <w:b/>
+          <w:bCs/>
+          <w:sz w:val="28"/>
+          <w:szCs w:val="28"/>
+          <w:highlight w:val="green"/>
+          <w:lang w:val="ru-RU"/>
+        </w:rPr>
+      </w:pPr>
+      <w:r>
+        <w:rPr>
+          <w:rFonts w:ascii="Times New Roman" w:eastAsia="Calibri" w:hAnsi="Times New Roman" w:cs="Times New Roman"/>
+          <w:b/>
+          <w:bCs/>
+          <w:sz w:val="28"/>
+          <w:szCs w:val="28"/>
+          <w:highlight w:val="green"/>
+          <w:lang w:val="ru-RU"/>
+        </w:rPr>
+        <w:t>Поясните понятие «параметризованный модуль».</w:t>
+      </w:r>
+    </w:p>
+    <w:p>
+      <w:pPr>
+        <w:spacing w:after="120"/>
         <w:contextualSpacing/>
         <w:jc w:val="both"/>
         <w:rPr>
-          <w:rFonts w:ascii="Courier New" w:eastAsia="Calibri" w:hAnsi="Courier New" w:cs="Courier New"/>
-          <w:sz w:val="28"/>
-          <w:szCs w:val="28"/>
-          <w:lang w:val="ru-RU"/>
-        </w:rPr>
-      </w:pPr>
-      <w:bookmarkStart w:id="0" w:name="_GoBack"/>
-      <w:bookmarkEnd w:id="0"/>
-    </w:p>
-    <w:p/>
+          <w:rFonts w:ascii="Times New Roman" w:eastAsia="Calibri" w:hAnsi="Times New Roman" w:cs="Times New Roman"/>
+          <w:sz w:val="28"/>
+          <w:szCs w:val="28"/>
+          <w:lang w:val="ru-RU"/>
+        </w:rPr>
+      </w:pPr>
+      <w:r>
+        <w:rPr>
+          <w:rFonts w:ascii="Times New Roman" w:eastAsia="Calibri" w:hAnsi="Times New Roman" w:cs="Times New Roman"/>
+          <w:sz w:val="28"/>
+          <w:szCs w:val="28"/>
+          <w:lang w:val="ru-RU"/>
+        </w:rPr>
+        <w:t xml:space="preserve">Это модуль, при импорте которого можно передать в него некоторые параметры. </w:t>
+      </w:r>
+      <w:r>
+        <w:rPr>
+          <w:rFonts w:ascii="Times New Roman" w:eastAsia="Calibri" w:hAnsi="Times New Roman" w:cs="Times New Roman"/>
+          <w:sz w:val="28"/>
+          <w:szCs w:val="28"/>
+          <w:lang w:val="ru-RU"/>
+        </w:rPr>
+        <w:t>Два варианта, как это сделать:</w:t>
+      </w:r>
+    </w:p>
+    <w:p>
+      <w:pPr>
+        <w:contextualSpacing/>
+        <w:jc w:val="both"/>
+        <w:rPr>
+          <w:rFonts w:ascii="Times New Roman" w:eastAsia="Calibri" w:hAnsi="Times New Roman" w:cs="Times New Roman"/>
+          <w:sz w:val="28"/>
+          <w:szCs w:val="28"/>
+          <w:lang w:val="ru-RU"/>
+        </w:rPr>
+      </w:pPr>
+      <w:r>
+        <w:rPr>
+          <w:rFonts w:ascii="Times New Roman" w:eastAsia="Calibri" w:hAnsi="Times New Roman" w:cs="Times New Roman"/>
+          <w:sz w:val="28"/>
+          <w:szCs w:val="28"/>
+          <w:lang w:val="ru-RU"/>
+        </w:rPr>
+        <w:t>1) Экспортировать из модуля одну функцию, которая будет иметь параметр, и экспортировать</w:t>
+      </w:r>
+      <w:r>
+        <w:rPr>
+          <w:rFonts w:ascii="Times New Roman" w:eastAsia="Calibri" w:hAnsi="Times New Roman" w:cs="Times New Roman"/>
+          <w:sz w:val="28"/>
+          <w:szCs w:val="28"/>
+          <w:lang w:val="ru-RU"/>
+        </w:rPr>
+        <w:t xml:space="preserve"> её следующим образом</w:t>
+      </w:r>
+      <w:r>
+        <w:rPr>
+          <w:rFonts w:ascii="Times New Roman" w:eastAsia="Calibri" w:hAnsi="Times New Roman" w:cs="Times New Roman"/>
+          <w:sz w:val="28"/>
+          <w:szCs w:val="28"/>
+          <w:lang w:val="ru-RU"/>
+        </w:rPr>
+        <w:t xml:space="preserve">: </w:t>
+      </w:r>
+    </w:p>
+    <w:p>
+      <w:pPr>
+        <w:contextualSpacing/>
+        <w:jc w:val="both"/>
+        <w:rPr>
+          <w:rFonts w:ascii="Times New Roman" w:eastAsia="Calibri" w:hAnsi="Times New Roman" w:cs="Times New Roman"/>
+          <w:sz w:val="28"/>
+          <w:szCs w:val="28"/>
+          <w:lang w:val="en-US"/>
+        </w:rPr>
+      </w:pPr>
+      <w:proofErr w:type="spellStart"/>
+      <w:r>
+        <w:rPr>
+          <w:rFonts w:ascii="Times New Roman" w:eastAsia="Calibri" w:hAnsi="Times New Roman" w:cs="Times New Roman"/>
+          <w:sz w:val="28"/>
+          <w:szCs w:val="28"/>
+          <w:lang w:val="en-US"/>
+        </w:rPr>
+        <w:t>module.exports</w:t>
+      </w:r>
+      <w:proofErr w:type="spellEnd"/>
+      <w:r>
+        <w:rPr>
+          <w:rFonts w:ascii="Times New Roman" w:eastAsia="Calibri" w:hAnsi="Times New Roman" w:cs="Times New Roman"/>
+          <w:sz w:val="28"/>
+          <w:szCs w:val="28"/>
+          <w:lang w:val="en-US"/>
+        </w:rPr>
+        <w:t xml:space="preserve"> = (</w:t>
+      </w:r>
+      <w:proofErr w:type="spellStart"/>
+      <w:r>
+        <w:rPr>
+          <w:rFonts w:ascii="Times New Roman" w:eastAsia="Calibri" w:hAnsi="Times New Roman" w:cs="Times New Roman"/>
+          <w:sz w:val="28"/>
+          <w:szCs w:val="28"/>
+          <w:lang w:val="en-US"/>
+        </w:rPr>
+        <w:t>parm</w:t>
+      </w:r>
+      <w:proofErr w:type="spellEnd"/>
+      <w:r>
+        <w:rPr>
+          <w:rFonts w:ascii="Times New Roman" w:eastAsia="Calibri" w:hAnsi="Times New Roman" w:cs="Times New Roman"/>
+          <w:sz w:val="28"/>
+          <w:szCs w:val="28"/>
+          <w:lang w:val="en-US"/>
+        </w:rPr>
+        <w:t xml:space="preserve">) =&gt; new </w:t>
+      </w:r>
+      <w:proofErr w:type="spellStart"/>
+      <w:r>
+        <w:rPr>
+          <w:rFonts w:ascii="Times New Roman" w:eastAsia="Calibri" w:hAnsi="Times New Roman" w:cs="Times New Roman"/>
+          <w:sz w:val="28"/>
+          <w:szCs w:val="28"/>
+          <w:lang w:val="en-US"/>
+        </w:rPr>
+        <w:t>ModFunc</w:t>
+      </w:r>
+      <w:proofErr w:type="spellEnd"/>
+      <w:r>
+        <w:rPr>
+          <w:rFonts w:ascii="Times New Roman" w:eastAsia="Calibri" w:hAnsi="Times New Roman" w:cs="Times New Roman"/>
+          <w:sz w:val="28"/>
+          <w:szCs w:val="28"/>
+          <w:lang w:val="en-US"/>
+        </w:rPr>
+        <w:t>(</w:t>
+      </w:r>
+      <w:proofErr w:type="spellStart"/>
+      <w:r>
+        <w:rPr>
+          <w:rFonts w:ascii="Times New Roman" w:eastAsia="Calibri" w:hAnsi="Times New Roman" w:cs="Times New Roman"/>
+          <w:sz w:val="28"/>
+          <w:szCs w:val="28"/>
+          <w:lang w:val="en-US"/>
+        </w:rPr>
+        <w:t>parm</w:t>
+      </w:r>
+      <w:proofErr w:type="spellEnd"/>
+      <w:r>
+        <w:rPr>
+          <w:rFonts w:ascii="Times New Roman" w:eastAsia="Calibri" w:hAnsi="Times New Roman" w:cs="Times New Roman"/>
+          <w:sz w:val="28"/>
+          <w:szCs w:val="28"/>
+          <w:lang w:val="en-US"/>
+        </w:rPr>
+        <w:t>);</w:t>
+      </w:r>
+    </w:p>
+    <w:p>
+      <w:pPr>
+        <w:contextualSpacing/>
+        <w:jc w:val="both"/>
+        <w:rPr>
+          <w:rFonts w:ascii="Times New Roman" w:eastAsia="Calibri" w:hAnsi="Times New Roman" w:cs="Times New Roman"/>
+          <w:sz w:val="28"/>
+          <w:szCs w:val="28"/>
+          <w:lang w:val="ru-RU"/>
+        </w:rPr>
+      </w:pPr>
+      <w:r>
+        <w:rPr>
+          <w:rFonts w:ascii="Times New Roman" w:eastAsia="Calibri" w:hAnsi="Times New Roman" w:cs="Times New Roman"/>
+          <w:sz w:val="28"/>
+          <w:szCs w:val="28"/>
+          <w:lang w:val="ru-RU"/>
+        </w:rPr>
+        <w:t xml:space="preserve">2) Реализовать в модуле конструктор через </w:t>
+      </w:r>
+      <w:r>
+        <w:rPr>
+          <w:rFonts w:ascii="Times New Roman" w:eastAsia="Calibri" w:hAnsi="Times New Roman" w:cs="Times New Roman"/>
+          <w:sz w:val="28"/>
+          <w:szCs w:val="28"/>
+          <w:lang w:val="en-US"/>
+        </w:rPr>
+        <w:t xml:space="preserve">prototype </w:t>
+      </w:r>
+      <w:r>
+        <w:rPr>
+          <w:rFonts w:ascii="Times New Roman" w:eastAsia="Calibri" w:hAnsi="Times New Roman" w:cs="Times New Roman"/>
+          <w:sz w:val="28"/>
+          <w:szCs w:val="28"/>
+          <w:lang w:val="ru-RU"/>
+        </w:rPr>
+        <w:t xml:space="preserve">и экспортировать не </w:t>
+      </w:r>
+      <w:r>
+        <w:rPr>
+          <w:rFonts w:ascii="Times New Roman" w:eastAsia="Calibri" w:hAnsi="Times New Roman" w:cs="Times New Roman"/>
+          <w:i/>
+          <w:iCs/>
+          <w:sz w:val="28"/>
+          <w:szCs w:val="28"/>
+          <w:lang w:val="ru-RU"/>
+        </w:rPr>
+        <w:t>экземпляр</w:t>
+      </w:r>
+      <w:r>
+        <w:rPr>
+          <w:rFonts w:ascii="Times New Roman" w:eastAsia="Calibri" w:hAnsi="Times New Roman" w:cs="Times New Roman"/>
+          <w:sz w:val="28"/>
+          <w:szCs w:val="28"/>
+          <w:lang w:val="ru-RU"/>
+        </w:rPr>
+        <w:t xml:space="preserve">, а сам </w:t>
+      </w:r>
+      <w:r>
+        <w:rPr>
+          <w:rFonts w:ascii="Times New Roman" w:eastAsia="Calibri" w:hAnsi="Times New Roman" w:cs="Times New Roman"/>
+          <w:i/>
+          <w:iCs/>
+          <w:sz w:val="28"/>
+          <w:szCs w:val="28"/>
+          <w:lang w:val="ru-RU"/>
+        </w:rPr>
+        <w:t>конструктор</w:t>
+      </w:r>
+      <w:r>
+        <w:rPr>
+          <w:rFonts w:ascii="Times New Roman" w:eastAsia="Calibri" w:hAnsi="Times New Roman" w:cs="Times New Roman"/>
+          <w:sz w:val="28"/>
+          <w:szCs w:val="28"/>
+          <w:lang w:val="ru-RU"/>
+        </w:rPr>
+        <w:t xml:space="preserve">: </w:t>
+      </w:r>
+    </w:p>
+    <w:p>
+      <w:pPr>
+        <w:contextualSpacing/>
+        <w:jc w:val="both"/>
+        <w:rPr>
+          <w:rFonts w:ascii="Times New Roman" w:eastAsia="Calibri" w:hAnsi="Times New Roman" w:cs="Times New Roman"/>
+          <w:sz w:val="28"/>
+          <w:szCs w:val="28"/>
+          <w:lang w:val="en-US"/>
+        </w:rPr>
+      </w:pPr>
+      <w:proofErr w:type="spellStart"/>
+      <w:r>
+        <w:rPr>
+          <w:rFonts w:ascii="Times New Roman" w:eastAsia="Calibri" w:hAnsi="Times New Roman" w:cs="Times New Roman"/>
+          <w:sz w:val="28"/>
+          <w:szCs w:val="28"/>
+          <w:lang w:val="en-US"/>
+        </w:rPr>
+        <w:t>F</w:t>
+      </w:r>
+      <w:r>
+        <w:rPr>
+          <w:rFonts w:ascii="Times New Roman" w:eastAsia="Calibri" w:hAnsi="Times New Roman" w:cs="Times New Roman"/>
+          <w:sz w:val="28"/>
+          <w:szCs w:val="28"/>
+          <w:lang w:val="en-US"/>
+        </w:rPr>
+        <w:t>unc.prototype.verifyRoles</w:t>
+      </w:r>
+      <w:proofErr w:type="spellEnd"/>
+      <w:r>
+        <w:rPr>
+          <w:rFonts w:ascii="Times New Roman" w:eastAsia="Calibri" w:hAnsi="Times New Roman" w:cs="Times New Roman"/>
+          <w:sz w:val="28"/>
+          <w:szCs w:val="28"/>
+          <w:lang w:val="en-US"/>
+        </w:rPr>
+        <w:t xml:space="preserve"> = </w:t>
+      </w:r>
+      <w:proofErr w:type="spellStart"/>
+      <w:r>
+        <w:rPr>
+          <w:rFonts w:ascii="Times New Roman" w:eastAsia="Calibri" w:hAnsi="Times New Roman" w:cs="Times New Roman"/>
+          <w:sz w:val="28"/>
+          <w:szCs w:val="28"/>
+          <w:lang w:val="en-US"/>
+        </w:rPr>
+        <w:t>parm</w:t>
+      </w:r>
+      <w:proofErr w:type="spellEnd"/>
+      <w:r>
+        <w:rPr>
+          <w:rFonts w:ascii="Times New Roman" w:eastAsia="Calibri" w:hAnsi="Times New Roman" w:cs="Times New Roman"/>
+          <w:sz w:val="28"/>
+          <w:szCs w:val="28"/>
+          <w:lang w:val="en-US"/>
+        </w:rPr>
+        <w:t xml:space="preserve"> = &gt; {}</w:t>
+      </w:r>
+    </w:p>
+    <w:p>
+      <w:pPr>
+        <w:contextualSpacing/>
+        <w:jc w:val="both"/>
+        <w:rPr>
+          <w:rFonts w:ascii="Times New Roman" w:eastAsia="Calibri" w:hAnsi="Times New Roman" w:cs="Times New Roman"/>
+          <w:sz w:val="28"/>
+          <w:szCs w:val="28"/>
+          <w:lang w:val="en-US"/>
+        </w:rPr>
+      </w:pPr>
+      <w:proofErr w:type="spellStart"/>
+      <w:r>
+        <w:rPr>
+          <w:rFonts w:ascii="Times New Roman" w:eastAsia="Calibri" w:hAnsi="Times New Roman" w:cs="Times New Roman"/>
+          <w:sz w:val="28"/>
+          <w:szCs w:val="28"/>
+          <w:lang w:val="en-US"/>
+        </w:rPr>
+        <w:t>module.exports</w:t>
+      </w:r>
+      <w:proofErr w:type="spellEnd"/>
+      <w:r>
+        <w:rPr>
+          <w:rFonts w:ascii="Times New Roman" w:eastAsia="Calibri" w:hAnsi="Times New Roman" w:cs="Times New Roman"/>
+          <w:sz w:val="28"/>
+          <w:szCs w:val="28"/>
+          <w:lang w:val="en-US"/>
+        </w:rPr>
+        <w:t xml:space="preserve"> = </w:t>
+      </w:r>
+      <w:proofErr w:type="spellStart"/>
+      <w:r>
+        <w:rPr>
+          <w:rFonts w:ascii="Times New Roman" w:eastAsia="Calibri" w:hAnsi="Times New Roman" w:cs="Times New Roman"/>
+          <w:sz w:val="28"/>
+          <w:szCs w:val="28"/>
+          <w:lang w:val="en-US"/>
+        </w:rPr>
+        <w:t>Func</w:t>
+      </w:r>
+      <w:proofErr w:type="spellEnd"/>
+      <w:r>
+        <w:rPr>
+          <w:rFonts w:ascii="Times New Roman" w:eastAsia="Calibri" w:hAnsi="Times New Roman" w:cs="Times New Roman"/>
+          <w:sz w:val="28"/>
+          <w:szCs w:val="28"/>
+          <w:lang w:val="en-US"/>
+        </w:rPr>
+        <w:t>;</w:t>
+      </w:r>
+    </w:p>
+    <w:p>
+      <w:pPr>
+        <w:jc w:val="both"/>
+        <w:rPr>
+          <w:rFonts w:ascii="Times New Roman" w:hAnsi="Times New Roman" w:cs="Times New Roman"/>
+        </w:rPr>
+      </w:pPr>
+    </w:p>
     <w:sectPr>
       <w:footerReference w:type="default" r:id="rId5"/>
       <w:pgSz w:w="11906" w:h="16838"/>
@@ -426,10 +2407,10 @@
 <file path=word/numbering.xml><?xml version="1.0" encoding="utf-8"?>
 <w:numbering xmlns:wpc="http://schemas.microsoft.com/office/word/2010/wordprocessingCanvas" xmlns:cx="http://schemas.microsoft.com/office/drawing/2014/chartex" xmlns:cx1="http://schemas.microsoft.com/office/drawing/2015/9/8/chartex" xmlns:cx2="http://schemas.microsoft.com/office/drawing/2015/10/21/chartex" xmlns:cx3="http://schemas.microsoft.com/office/drawing/2016/5/9/chartex" xmlns:cx4="http://schemas.microsoft.com/office/drawing/2016/5/10/chartex" xmlns:cx5="http://schemas.microsoft.com/office/drawing/2016/5/11/chartex" xmlns:cx6="http://schemas.microsoft.com/office/drawing/2016/5/12/chartex" xmlns:cx7="http://schemas.microsoft.com/office/drawing/2016/5/13/chartex" xmlns:cx8="http://schemas.microsoft.com/office/drawing/2016/5/14/chartex" xmlns:mc="http://schemas.openxmlformats.org/markup-compatibility/2006" xmlns:aink="http://schemas.microsoft.com/office/drawing/2016/ink" xmlns:am3d="http://schemas.microsoft.com/office/drawing/2017/model3d" xmlns:o="urn:schemas-microsoft-com:office:office" xmlns:r="http://schemas.openxmlformats.org/officeDocument/2006/relationships" xmlns:m="http://schemas.openxmlformats.org/officeDocument/2006/math" xmlns:v="urn:schemas-microsoft-com:vml" xmlns:wp14="http://schemas.microsoft.com/office/word/2010/wordprocessingDrawing" xmlns:wp="http://schemas.openxmlformats.org/drawingml/2006/wordprocessingDrawing" xmlns:w10="urn:schemas-microsoft-com:office:word" xmlns:w="http://schemas.openxmlformats.org/wordprocessingml/2006/main" xmlns:w14="http://schemas.microsoft.com/office/word/2010/wordml" xmlns:w15="http://schemas.microsoft.com/office/word/2012/wordml" xmlns:w16cid="http://schemas.microsoft.com/office/word/2016/wordml/cid" xmlns:w16se="http://schemas.microsoft.com/office/word/2015/wordml/symex" xmlns:wpg="http://schemas.microsoft.com/office/word/2010/wordprocessingGroup" xmlns:wpi="http://schemas.microsoft.com/office/word/2010/wordprocessingInk" xmlns:wne="http://schemas.microsoft.com/office/word/2006/wordml" xmlns:wps="http://schemas.microsoft.com/office/word/2010/wordprocessingShape" mc:Ignorable="w14 w15 w16se w16cid wp14">
   <w:abstractNum w:abstractNumId="0" w15:restartNumberingAfterBreak="0">
-    <w:nsid w:val="12C42D87"/>
+    <w:nsid w:val="12BA19F8"/>
     <w:multiLevelType w:val="hybridMultilevel"/>
-    <w:tmpl w:val="593A709A"/>
-    <w:lvl w:ilvl="0" w:tplc="E8A245F8">
+    <w:tmpl w:val="2994683A"/>
+    <w:lvl w:ilvl="0" w:tplc="53901D52">
       <w:start w:val="1"/>
       <w:numFmt w:val="decimal"/>
       <w:suff w:val="space"/>
@@ -515,8 +2496,193 @@
       </w:pPr>
     </w:lvl>
   </w:abstractNum>
+  <w:abstractNum w:abstractNumId="1" w15:restartNumberingAfterBreak="0">
+    <w:nsid w:val="12C42D87"/>
+    <w:multiLevelType w:val="hybridMultilevel"/>
+    <w:tmpl w:val="D3AC2B86"/>
+    <w:lvl w:ilvl="0" w:tplc="46741F30">
+      <w:start w:val="1"/>
+      <w:numFmt w:val="decimal"/>
+      <w:suff w:val="space"/>
+      <w:lvlText w:val="%1."/>
+      <w:lvlJc w:val="right"/>
+      <w:pPr>
+        <w:ind w:left="-3" w:firstLine="3"/>
+      </w:pPr>
+      <w:rPr>
+        <w:rFonts w:hint="default"/>
+      </w:rPr>
+    </w:lvl>
+    <w:lvl w:ilvl="1" w:tplc="04190019">
+      <w:start w:val="1"/>
+      <w:numFmt w:val="lowerLetter"/>
+      <w:lvlText w:val="%2."/>
+      <w:lvlJc w:val="left"/>
+      <w:pPr>
+        <w:ind w:left="1440" w:hanging="360"/>
+      </w:pPr>
+    </w:lvl>
+    <w:lvl w:ilvl="2" w:tplc="0419001B" w:tentative="1">
+      <w:start w:val="1"/>
+      <w:numFmt w:val="lowerRoman"/>
+      <w:lvlText w:val="%3."/>
+      <w:lvlJc w:val="right"/>
+      <w:pPr>
+        <w:ind w:left="2160" w:hanging="180"/>
+      </w:pPr>
+    </w:lvl>
+    <w:lvl w:ilvl="3" w:tplc="0419000F" w:tentative="1">
+      <w:start w:val="1"/>
+      <w:numFmt w:val="decimal"/>
+      <w:lvlText w:val="%4."/>
+      <w:lvlJc w:val="left"/>
+      <w:pPr>
+        <w:ind w:left="2880" w:hanging="360"/>
+      </w:pPr>
+    </w:lvl>
+    <w:lvl w:ilvl="4" w:tplc="04190019" w:tentative="1">
+      <w:start w:val="1"/>
+      <w:numFmt w:val="lowerLetter"/>
+      <w:lvlText w:val="%5."/>
+      <w:lvlJc w:val="left"/>
+      <w:pPr>
+        <w:ind w:left="3600" w:hanging="360"/>
+      </w:pPr>
+    </w:lvl>
+    <w:lvl w:ilvl="5" w:tplc="0419001B" w:tentative="1">
+      <w:start w:val="1"/>
+      <w:numFmt w:val="lowerRoman"/>
+      <w:lvlText w:val="%6."/>
+      <w:lvlJc w:val="right"/>
+      <w:pPr>
+        <w:ind w:left="4320" w:hanging="180"/>
+      </w:pPr>
+    </w:lvl>
+    <w:lvl w:ilvl="6" w:tplc="0419000F" w:tentative="1">
+      <w:start w:val="1"/>
+      <w:numFmt w:val="decimal"/>
+      <w:lvlText w:val="%7."/>
+      <w:lvlJc w:val="left"/>
+      <w:pPr>
+        <w:ind w:left="5040" w:hanging="360"/>
+      </w:pPr>
+    </w:lvl>
+    <w:lvl w:ilvl="7" w:tplc="04190019" w:tentative="1">
+      <w:start w:val="1"/>
+      <w:numFmt w:val="lowerLetter"/>
+      <w:lvlText w:val="%8."/>
+      <w:lvlJc w:val="left"/>
+      <w:pPr>
+        <w:ind w:left="5760" w:hanging="360"/>
+      </w:pPr>
+    </w:lvl>
+    <w:lvl w:ilvl="8" w:tplc="0419001B" w:tentative="1">
+      <w:start w:val="1"/>
+      <w:numFmt w:val="lowerRoman"/>
+      <w:lvlText w:val="%9."/>
+      <w:lvlJc w:val="right"/>
+      <w:pPr>
+        <w:ind w:left="6480" w:hanging="180"/>
+      </w:pPr>
+    </w:lvl>
+  </w:abstractNum>
+  <w:abstractNum w:abstractNumId="2" w15:restartNumberingAfterBreak="0">
+    <w:nsid w:val="5DDE4AA7"/>
+    <w:multiLevelType w:val="hybridMultilevel"/>
+    <w:tmpl w:val="23BAE63C"/>
+    <w:lvl w:ilvl="0" w:tplc="E8A245F8">
+      <w:start w:val="1"/>
+      <w:numFmt w:val="decimal"/>
+      <w:lvlText w:val="%1."/>
+      <w:lvlJc w:val="right"/>
+      <w:pPr>
+        <w:ind w:left="-3" w:firstLine="3"/>
+      </w:pPr>
+      <w:rPr>
+        <w:rFonts w:hint="default"/>
+      </w:rPr>
+    </w:lvl>
+    <w:lvl w:ilvl="1" w:tplc="04190019">
+      <w:start w:val="1"/>
+      <w:numFmt w:val="lowerLetter"/>
+      <w:lvlText w:val="%2."/>
+      <w:lvlJc w:val="left"/>
+      <w:pPr>
+        <w:ind w:left="1440" w:hanging="360"/>
+      </w:pPr>
+    </w:lvl>
+    <w:lvl w:ilvl="2" w:tplc="0419001B" w:tentative="1">
+      <w:start w:val="1"/>
+      <w:numFmt w:val="lowerRoman"/>
+      <w:lvlText w:val="%3."/>
+      <w:lvlJc w:val="right"/>
+      <w:pPr>
+        <w:ind w:left="2160" w:hanging="180"/>
+      </w:pPr>
+    </w:lvl>
+    <w:lvl w:ilvl="3" w:tplc="0419000F" w:tentative="1">
+      <w:start w:val="1"/>
+      <w:numFmt w:val="decimal"/>
+      <w:lvlText w:val="%4."/>
+      <w:lvlJc w:val="left"/>
+      <w:pPr>
+        <w:ind w:left="2880" w:hanging="360"/>
+      </w:pPr>
+    </w:lvl>
+    <w:lvl w:ilvl="4" w:tplc="04190019" w:tentative="1">
+      <w:start w:val="1"/>
+      <w:numFmt w:val="lowerLetter"/>
+      <w:lvlText w:val="%5."/>
+      <w:lvlJc w:val="left"/>
+      <w:pPr>
+        <w:ind w:left="3600" w:hanging="360"/>
+      </w:pPr>
+    </w:lvl>
+    <w:lvl w:ilvl="5" w:tplc="0419001B" w:tentative="1">
+      <w:start w:val="1"/>
+      <w:numFmt w:val="lowerRoman"/>
+      <w:lvlText w:val="%6."/>
+      <w:lvlJc w:val="right"/>
+      <w:pPr>
+        <w:ind w:left="4320" w:hanging="180"/>
+      </w:pPr>
+    </w:lvl>
+    <w:lvl w:ilvl="6" w:tplc="0419000F" w:tentative="1">
+      <w:start w:val="1"/>
+      <w:numFmt w:val="decimal"/>
+      <w:lvlText w:val="%7."/>
+      <w:lvlJc w:val="left"/>
+      <w:pPr>
+        <w:ind w:left="5040" w:hanging="360"/>
+      </w:pPr>
+    </w:lvl>
+    <w:lvl w:ilvl="7" w:tplc="04190019" w:tentative="1">
+      <w:start w:val="1"/>
+      <w:numFmt w:val="lowerLetter"/>
+      <w:lvlText w:val="%8."/>
+      <w:lvlJc w:val="left"/>
+      <w:pPr>
+        <w:ind w:left="5760" w:hanging="360"/>
+      </w:pPr>
+    </w:lvl>
+    <w:lvl w:ilvl="8" w:tplc="0419001B" w:tentative="1">
+      <w:start w:val="1"/>
+      <w:numFmt w:val="lowerRoman"/>
+      <w:lvlText w:val="%9."/>
+      <w:lvlJc w:val="right"/>
+      <w:pPr>
+        <w:ind w:left="6480" w:hanging="180"/>
+      </w:pPr>
+    </w:lvl>
+  </w:abstractNum>
   <w:num w:numId="1">
+    <w:abstractNumId w:val="1"/>
+  </w:num>
+  <w:num w:numId="2">
     <w:abstractNumId w:val="0"/>
+  </w:num>
+  <w:num w:numId="3">
+    <w:abstractNumId w:val="2"/>
   </w:num>
 </w:numbering>
 </file>
@@ -992,6 +3158,17 @@
     <w:semiHidden/>
     <w:rsid w:val="00AE571D"/>
   </w:style>
+  <w:style w:type="paragraph" w:styleId="a5">
+    <w:name w:val="List Paragraph"/>
+    <w:basedOn w:val="a"/>
+    <w:uiPriority w:val="34"/>
+    <w:qFormat/>
+    <w:rsid w:val="00513268"/>
+    <w:pPr>
+      <w:ind w:left="720"/>
+      <w:contextualSpacing/>
+    </w:pPr>
+  </w:style>
 </w:styles>
 </file>
 

</xml_diff>

<commit_message>
Lab 7 v1.0.1 questions fix
</commit_message>
<xml_diff>
--- a/PSKP_Lab7/вопросы пскп 7.docx
+++ b/PSKP_Lab7/вопросы пскп 7.docx
@@ -147,16 +147,7 @@
           <w:szCs w:val="28"/>
           <w:lang w:val="en-US"/>
         </w:rPr>
-        <w:t xml:space="preserve">MIME – </w:t>
-      </w:r>
-      <w:r>
-        <w:rPr>
-          <w:rFonts w:ascii="Times New Roman" w:eastAsia="Calibri" w:hAnsi="Times New Roman" w:cs="Times New Roman"/>
-          <w:sz w:val="28"/>
-          <w:szCs w:val="28"/>
-          <w:lang w:val="en-US"/>
-        </w:rPr>
-        <w:t>Multipurpose Internet Mail Extensions —</w:t>
+        <w:t>MIME – Multipurpose Internet Mail Extensions —</w:t>
       </w:r>
       <w:r>
         <w:rPr>
@@ -325,25 +316,7 @@
           <w:szCs w:val="28"/>
           <w:lang w:val="en-US"/>
         </w:rPr>
-        <w:t>IANA (</w:t>
-      </w:r>
-      <w:r>
-        <w:rPr>
-          <w:rFonts w:ascii="Times New Roman" w:eastAsia="Calibri" w:hAnsi="Times New Roman" w:cs="Times New Roman"/>
-          <w:sz w:val="28"/>
-          <w:szCs w:val="28"/>
-          <w:lang w:val="en-US"/>
-        </w:rPr>
-        <w:t>Internet Assigned Numbers Authority</w:t>
-      </w:r>
-      <w:r>
-        <w:rPr>
-          <w:rFonts w:ascii="Times New Roman" w:eastAsia="Calibri" w:hAnsi="Times New Roman" w:cs="Times New Roman"/>
-          <w:sz w:val="28"/>
-          <w:szCs w:val="28"/>
-          <w:lang w:val="en-US"/>
-        </w:rPr>
-        <w:t xml:space="preserve">), </w:t>
+        <w:t xml:space="preserve">IANA (Internet Assigned Numbers Authority), </w:t>
       </w:r>
       <w:r>
         <w:rPr>
@@ -1552,7 +1525,16 @@
           <w:szCs w:val="28"/>
           <w:lang w:val="en-US"/>
         </w:rPr>
-        <w:t xml:space="preserve"> -</w:t>
+        <w:t xml:space="preserve"> </w:t>
+      </w:r>
+      <w:r>
+        <w:rPr>
+          <w:rFonts w:ascii="Times New Roman" w:eastAsia="Calibri" w:hAnsi="Times New Roman" w:cs="Times New Roman"/>
+          <w:sz w:val="28"/>
+          <w:szCs w:val="28"/>
+          <w:lang w:val="ru-RU"/>
+        </w:rPr>
+        <w:t>–</w:t>
       </w:r>
       <w:r>
         <w:rPr>
@@ -1622,16 +1604,7 @@
           <w:szCs w:val="28"/>
           <w:lang w:val="en-US"/>
         </w:rPr>
-        <w:t xml:space="preserve"> </w:t>
-      </w:r>
-      <w:r>
-        <w:rPr>
-          <w:rFonts w:ascii="Times New Roman" w:eastAsia="Calibri" w:hAnsi="Times New Roman" w:cs="Times New Roman"/>
-          <w:sz w:val="28"/>
-          <w:szCs w:val="28"/>
-          <w:lang w:val="en-US"/>
-        </w:rPr>
-        <w:t>(</w:t>
+        <w:t xml:space="preserve"> (</w:t>
       </w:r>
       <w:r>
         <w:rPr>
@@ -1694,22 +1667,26 @@
           <w:ilvl w:val="0"/>
           <w:numId w:val="1"/>
         </w:numPr>
-        <w:spacing w:after="40"/>
-        <w:jc w:val="both"/>
-        <w:rPr>
-          <w:rFonts w:ascii="Times New Roman" w:eastAsia="Calibri" w:hAnsi="Times New Roman" w:cs="Times New Roman"/>
-          <w:sz w:val="28"/>
-          <w:szCs w:val="28"/>
-          <w:highlight w:val="red"/>
-          <w:lang w:val="ru-RU"/>
-        </w:rPr>
-      </w:pPr>
-      <w:r>
-        <w:rPr>
-          <w:rFonts w:ascii="Times New Roman" w:eastAsia="Calibri" w:hAnsi="Times New Roman" w:cs="Times New Roman"/>
-          <w:sz w:val="28"/>
-          <w:szCs w:val="28"/>
-          <w:highlight w:val="red"/>
+        <w:spacing w:after="0"/>
+        <w:jc w:val="both"/>
+        <w:rPr>
+          <w:rFonts w:ascii="Times New Roman" w:eastAsia="Calibri" w:hAnsi="Times New Roman" w:cs="Times New Roman"/>
+          <w:b/>
+          <w:bCs/>
+          <w:sz w:val="28"/>
+          <w:szCs w:val="28"/>
+          <w:highlight w:val="green"/>
+          <w:lang w:val="ru-RU"/>
+        </w:rPr>
+      </w:pPr>
+      <w:r>
+        <w:rPr>
+          <w:rFonts w:ascii="Times New Roman" w:eastAsia="Calibri" w:hAnsi="Times New Roman" w:cs="Times New Roman"/>
+          <w:b/>
+          <w:bCs/>
+          <w:sz w:val="28"/>
+          <w:szCs w:val="28"/>
+          <w:highlight w:val="green"/>
           <w:lang w:val="ru-RU"/>
         </w:rPr>
         <w:lastRenderedPageBreak/>
@@ -1718,9 +1695,11 @@
       <w:r>
         <w:rPr>
           <w:rFonts w:ascii="Times New Roman" w:eastAsia="Calibri" w:hAnsi="Times New Roman" w:cs="Times New Roman"/>
-          <w:sz w:val="28"/>
-          <w:szCs w:val="28"/>
-          <w:highlight w:val="red"/>
+          <w:b/>
+          <w:bCs/>
+          <w:sz w:val="28"/>
+          <w:szCs w:val="28"/>
+          <w:highlight w:val="green"/>
           <w:lang w:val="en-US"/>
         </w:rPr>
         <w:t>HTML</w:t>
@@ -1728,9 +1707,11 @@
       <w:r>
         <w:rPr>
           <w:rFonts w:ascii="Times New Roman" w:eastAsia="Calibri" w:hAnsi="Times New Roman" w:cs="Times New Roman"/>
-          <w:sz w:val="28"/>
-          <w:szCs w:val="28"/>
-          <w:highlight w:val="red"/>
+          <w:b/>
+          <w:bCs/>
+          <w:sz w:val="28"/>
+          <w:szCs w:val="28"/>
+          <w:highlight w:val="green"/>
           <w:lang w:val="ru-RU"/>
         </w:rPr>
         <w:t xml:space="preserve">, интерпретация которых приводит к </w:t>
@@ -1738,9 +1719,11 @@
       <w:r>
         <w:rPr>
           <w:rFonts w:ascii="Times New Roman" w:eastAsia="Calibri" w:hAnsi="Times New Roman" w:cs="Times New Roman"/>
-          <w:sz w:val="28"/>
-          <w:szCs w:val="28"/>
-          <w:highlight w:val="red"/>
+          <w:b/>
+          <w:bCs/>
+          <w:sz w:val="28"/>
+          <w:szCs w:val="28"/>
+          <w:highlight w:val="green"/>
           <w:lang w:val="en-US"/>
         </w:rPr>
         <w:t>HTTP</w:t>
@@ -1748,9 +1731,11 @@
       <w:r>
         <w:rPr>
           <w:rFonts w:ascii="Times New Roman" w:eastAsia="Calibri" w:hAnsi="Times New Roman" w:cs="Times New Roman"/>
-          <w:sz w:val="28"/>
-          <w:szCs w:val="28"/>
-          <w:highlight w:val="red"/>
+          <w:b/>
+          <w:bCs/>
+          <w:sz w:val="28"/>
+          <w:szCs w:val="28"/>
+          <w:highlight w:val="green"/>
           <w:lang w:val="ru-RU"/>
         </w:rPr>
         <w:t>-запросам.</w:t>
@@ -1764,17 +1749,17 @@
           <w:rFonts w:ascii="Times New Roman" w:eastAsia="Calibri" w:hAnsi="Times New Roman" w:cs="Times New Roman"/>
           <w:sz w:val="28"/>
           <w:szCs w:val="28"/>
-          <w:lang w:val="ru-RU"/>
-        </w:rPr>
-      </w:pPr>
-      <w:r>
-        <w:rPr>
-          <w:rFonts w:ascii="Times New Roman" w:eastAsia="Calibri" w:hAnsi="Times New Roman" w:cs="Times New Roman"/>
-          <w:sz w:val="28"/>
-          <w:szCs w:val="28"/>
-          <w:lang w:val="ru-RU"/>
-        </w:rPr>
-        <w:t xml:space="preserve">хуй знает пока что завтра спрошу у кого </w:t>
+          <w:lang w:val="en-US"/>
+        </w:rPr>
+      </w:pPr>
+      <w:r>
+        <w:rPr>
+          <w:rFonts w:ascii="Times New Roman" w:eastAsia="Calibri" w:hAnsi="Times New Roman" w:cs="Times New Roman"/>
+          <w:sz w:val="28"/>
+          <w:szCs w:val="28"/>
+          <w:lang w:val="ru-RU"/>
+        </w:rPr>
+        <w:t xml:space="preserve">Любые теги, которые имеют атрибут </w:t>
       </w:r>
       <w:proofErr w:type="spellStart"/>
       <w:r>
@@ -1782,13 +1767,107 @@
           <w:rFonts w:ascii="Times New Roman" w:eastAsia="Calibri" w:hAnsi="Times New Roman" w:cs="Times New Roman"/>
           <w:sz w:val="28"/>
           <w:szCs w:val="28"/>
-          <w:lang w:val="ru-RU"/>
-        </w:rPr>
-        <w:t>нибудь</w:t>
+          <w:lang w:val="en-US"/>
+        </w:rPr>
+        <w:t>src</w:t>
+      </w:r>
+      <w:proofErr w:type="spellEnd"/>
+      <w:r>
+        <w:rPr>
+          <w:rFonts w:ascii="Times New Roman" w:eastAsia="Calibri" w:hAnsi="Times New Roman" w:cs="Times New Roman"/>
+          <w:sz w:val="28"/>
+          <w:szCs w:val="28"/>
+          <w:lang w:val="en-US"/>
+        </w:rPr>
+        <w:t>/</w:t>
+      </w:r>
+      <w:proofErr w:type="spellStart"/>
+      <w:r>
+        <w:rPr>
+          <w:rFonts w:ascii="Times New Roman" w:eastAsia="Calibri" w:hAnsi="Times New Roman" w:cs="Times New Roman"/>
+          <w:sz w:val="28"/>
+          <w:szCs w:val="28"/>
+          <w:lang w:val="en-US"/>
+        </w:rPr>
+        <w:t>href</w:t>
+      </w:r>
+      <w:proofErr w:type="spellEnd"/>
+      <w:r>
+        <w:rPr>
+          <w:rFonts w:ascii="Times New Roman" w:eastAsia="Calibri" w:hAnsi="Times New Roman" w:cs="Times New Roman"/>
+          <w:sz w:val="28"/>
+          <w:szCs w:val="28"/>
+          <w:lang w:val="en-US"/>
+        </w:rPr>
+        <w:t xml:space="preserve">, </w:t>
+      </w:r>
+      <w:r>
+        <w:rPr>
+          <w:rFonts w:ascii="Times New Roman" w:eastAsia="Calibri" w:hAnsi="Times New Roman" w:cs="Times New Roman"/>
+          <w:sz w:val="28"/>
+          <w:szCs w:val="28"/>
+          <w:lang w:val="ru-RU"/>
+        </w:rPr>
+        <w:t xml:space="preserve">в которые можно записать адрес сервера: </w:t>
+      </w:r>
+      <w:r>
+        <w:rPr>
+          <w:rFonts w:ascii="Times New Roman" w:eastAsia="Calibri" w:hAnsi="Times New Roman" w:cs="Times New Roman"/>
+          <w:sz w:val="28"/>
+          <w:szCs w:val="28"/>
+          <w:lang w:val="en-US"/>
+        </w:rPr>
+        <w:t xml:space="preserve">a, </w:t>
+      </w:r>
+      <w:r>
+        <w:rPr>
+          <w:rFonts w:ascii="Times New Roman" w:eastAsia="Calibri" w:hAnsi="Times New Roman" w:cs="Times New Roman"/>
+          <w:sz w:val="28"/>
+          <w:szCs w:val="28"/>
+          <w:lang w:val="en-US"/>
+        </w:rPr>
+        <w:t xml:space="preserve">link, script, </w:t>
+      </w:r>
+      <w:r>
+        <w:rPr>
+          <w:rFonts w:ascii="Times New Roman" w:eastAsia="Calibri" w:hAnsi="Times New Roman" w:cs="Times New Roman"/>
+          <w:sz w:val="28"/>
+          <w:szCs w:val="28"/>
+          <w:lang w:val="en-US"/>
+        </w:rPr>
+        <w:t>audio, video, form</w:t>
+      </w:r>
+      <w:r>
+        <w:rPr>
+          <w:rFonts w:ascii="Times New Roman" w:eastAsia="Calibri" w:hAnsi="Times New Roman" w:cs="Times New Roman"/>
+          <w:sz w:val="28"/>
+          <w:szCs w:val="28"/>
+          <w:lang w:val="en-US"/>
+        </w:rPr>
+        <w:t xml:space="preserve">, </w:t>
+      </w:r>
+      <w:proofErr w:type="spellStart"/>
+      <w:r>
+        <w:rPr>
+          <w:rFonts w:ascii="Times New Roman" w:eastAsia="Calibri" w:hAnsi="Times New Roman" w:cs="Times New Roman"/>
+          <w:sz w:val="28"/>
+          <w:szCs w:val="28"/>
+          <w:lang w:val="en-US"/>
+        </w:rPr>
+        <w:t>img</w:t>
+      </w:r>
+      <w:proofErr w:type="spellEnd"/>
+      <w:r>
+        <w:rPr>
+          <w:rFonts w:ascii="Times New Roman" w:eastAsia="Calibri" w:hAnsi="Times New Roman" w:cs="Times New Roman"/>
+          <w:sz w:val="28"/>
+          <w:szCs w:val="28"/>
+          <w:lang w:val="en-US"/>
+        </w:rPr>
+        <w:t>.</w:t>
       </w:r>
       <w:bookmarkStart w:id="0" w:name="_GoBack"/>
       <w:bookmarkEnd w:id="0"/>
-      <w:proofErr w:type="spellEnd"/>
     </w:p>
     <w:p>
       <w:pPr>
@@ -2348,7 +2427,7 @@
       </w:pPr>
     </w:p>
     <w:sectPr>
-      <w:footerReference w:type="default" r:id="rId5"/>
+      <w:footerReference w:type="default" r:id="rId7"/>
       <w:pgSz w:w="11906" w:h="16838"/>
       <w:pgMar w:top="1134" w:right="850" w:bottom="1134" w:left="1701" w:header="708" w:footer="708" w:gutter="0"/>
       <w:cols w:space="708"/>
@@ -2356,6 +2435,31 @@
     </w:sectPr>
   </w:body>
 </w:document>
+</file>
+
+<file path=word/endnotes.xml><?xml version="1.0" encoding="utf-8"?>
+<w:endnotes xmlns:wpc="http://schemas.microsoft.com/office/word/2010/wordprocessingCanvas" xmlns:cx="http://schemas.microsoft.com/office/drawing/2014/chartex" xmlns:cx1="http://schemas.microsoft.com/office/drawing/2015/9/8/chartex" xmlns:cx2="http://schemas.microsoft.com/office/drawing/2015/10/21/chartex" xmlns:cx3="http://schemas.microsoft.com/office/drawing/2016/5/9/chartex" xmlns:cx4="http://schemas.microsoft.com/office/drawing/2016/5/10/chartex" xmlns:cx5="http://schemas.microsoft.com/office/drawing/2016/5/11/chartex" xmlns:cx6="http://schemas.microsoft.com/office/drawing/2016/5/12/chartex" xmlns:cx7="http://schemas.microsoft.com/office/drawing/2016/5/13/chartex" xmlns:cx8="http://schemas.microsoft.com/office/drawing/2016/5/14/chartex" xmlns:mc="http://schemas.openxmlformats.org/markup-compatibility/2006" xmlns:aink="http://schemas.microsoft.com/office/drawing/2016/ink" xmlns:am3d="http://schemas.microsoft.com/office/drawing/2017/model3d" xmlns:o="urn:schemas-microsoft-com:office:office" xmlns:r="http://schemas.openxmlformats.org/officeDocument/2006/relationships" xmlns:m="http://schemas.openxmlformats.org/officeDocument/2006/math" xmlns:v="urn:schemas-microsoft-com:vml" xmlns:wp14="http://schemas.microsoft.com/office/word/2010/wordprocessingDrawing" xmlns:wp="http://schemas.openxmlformats.org/drawingml/2006/wordprocessingDrawing" xmlns:w10="urn:schemas-microsoft-com:office:word" xmlns:w="http://schemas.openxmlformats.org/wordprocessingml/2006/main" xmlns:w14="http://schemas.microsoft.com/office/word/2010/wordml" xmlns:w15="http://schemas.microsoft.com/office/word/2012/wordml" xmlns:w16cid="http://schemas.microsoft.com/office/word/2016/wordml/cid" xmlns:w16se="http://schemas.microsoft.com/office/word/2015/wordml/symex" xmlns:wpg="http://schemas.microsoft.com/office/word/2010/wordprocessingGroup" xmlns:wpi="http://schemas.microsoft.com/office/word/2010/wordprocessingInk" xmlns:wne="http://schemas.microsoft.com/office/word/2006/wordml" xmlns:wps="http://schemas.microsoft.com/office/word/2010/wordprocessingShape" mc:Ignorable="w14 w15 w16se w16cid wp14">
+  <w:endnote w:type="separator" w:id="-1">
+    <w:p>
+      <w:pPr>
+        <w:spacing w:after="0" w:line="240" w:lineRule="auto"/>
+      </w:pPr>
+      <w:r>
+        <w:separator/>
+      </w:r>
+    </w:p>
+  </w:endnote>
+  <w:endnote w:type="continuationSeparator" w:id="0">
+    <w:p>
+      <w:pPr>
+        <w:spacing w:after="0" w:line="240" w:lineRule="auto"/>
+      </w:pPr>
+      <w:r>
+        <w:continuationSeparator/>
+      </w:r>
+    </w:p>
+  </w:endnote>
+</w:endnotes>
 </file>
 
 <file path=word/footer1.xml><?xml version="1.0" encoding="utf-8"?>
@@ -2402,6 +2506,31 @@
     </w:pPr>
   </w:p>
 </w:ftr>
+</file>
+
+<file path=word/footnotes.xml><?xml version="1.0" encoding="utf-8"?>
+<w:footnotes xmlns:wpc="http://schemas.microsoft.com/office/word/2010/wordprocessingCanvas" xmlns:cx="http://schemas.microsoft.com/office/drawing/2014/chartex" xmlns:cx1="http://schemas.microsoft.com/office/drawing/2015/9/8/chartex" xmlns:cx2="http://schemas.microsoft.com/office/drawing/2015/10/21/chartex" xmlns:cx3="http://schemas.microsoft.com/office/drawing/2016/5/9/chartex" xmlns:cx4="http://schemas.microsoft.com/office/drawing/2016/5/10/chartex" xmlns:cx5="http://schemas.microsoft.com/office/drawing/2016/5/11/chartex" xmlns:cx6="http://schemas.microsoft.com/office/drawing/2016/5/12/chartex" xmlns:cx7="http://schemas.microsoft.com/office/drawing/2016/5/13/chartex" xmlns:cx8="http://schemas.microsoft.com/office/drawing/2016/5/14/chartex" xmlns:mc="http://schemas.openxmlformats.org/markup-compatibility/2006" xmlns:aink="http://schemas.microsoft.com/office/drawing/2016/ink" xmlns:am3d="http://schemas.microsoft.com/office/drawing/2017/model3d" xmlns:o="urn:schemas-microsoft-com:office:office" xmlns:r="http://schemas.openxmlformats.org/officeDocument/2006/relationships" xmlns:m="http://schemas.openxmlformats.org/officeDocument/2006/math" xmlns:v="urn:schemas-microsoft-com:vml" xmlns:wp14="http://schemas.microsoft.com/office/word/2010/wordprocessingDrawing" xmlns:wp="http://schemas.openxmlformats.org/drawingml/2006/wordprocessingDrawing" xmlns:w10="urn:schemas-microsoft-com:office:word" xmlns:w="http://schemas.openxmlformats.org/wordprocessingml/2006/main" xmlns:w14="http://schemas.microsoft.com/office/word/2010/wordml" xmlns:w15="http://schemas.microsoft.com/office/word/2012/wordml" xmlns:w16cid="http://schemas.microsoft.com/office/word/2016/wordml/cid" xmlns:w16se="http://schemas.microsoft.com/office/word/2015/wordml/symex" xmlns:wpg="http://schemas.microsoft.com/office/word/2010/wordprocessingGroup" xmlns:wpi="http://schemas.microsoft.com/office/word/2010/wordprocessingInk" xmlns:wne="http://schemas.microsoft.com/office/word/2006/wordml" xmlns:wps="http://schemas.microsoft.com/office/word/2010/wordprocessingShape" mc:Ignorable="w14 w15 w16se w16cid wp14">
+  <w:footnote w:type="separator" w:id="-1">
+    <w:p>
+      <w:pPr>
+        <w:spacing w:after="0" w:line="240" w:lineRule="auto"/>
+      </w:pPr>
+      <w:r>
+        <w:separator/>
+      </w:r>
+    </w:p>
+  </w:footnote>
+  <w:footnote w:type="continuationSeparator" w:id="0">
+    <w:p>
+      <w:pPr>
+        <w:spacing w:after="0" w:line="240" w:lineRule="auto"/>
+      </w:pPr>
+      <w:r>
+        <w:continuationSeparator/>
+      </w:r>
+    </w:p>
+  </w:footnote>
+</w:footnotes>
 </file>
 
 <file path=word/numbering.xml><?xml version="1.0" encoding="utf-8"?>
@@ -2810,6 +2939,7 @@
     <w:lsdException w:name="HTML Sample" w:semiHidden="1" w:unhideWhenUsed="1"/>
     <w:lsdException w:name="HTML Typewriter" w:semiHidden="1" w:unhideWhenUsed="1"/>
     <w:lsdException w:name="HTML Variable" w:semiHidden="1" w:unhideWhenUsed="1"/>
+    <w:lsdException w:name="Normal Table" w:semiHidden="1" w:unhideWhenUsed="1"/>
     <w:lsdException w:name="annotation subject" w:semiHidden="1" w:unhideWhenUsed="1"/>
     <w:lsdException w:name="No List" w:semiHidden="1" w:unhideWhenUsed="1"/>
     <w:lsdException w:name="Outline List 1" w:semiHidden="1" w:unhideWhenUsed="1"/>
@@ -2856,8 +2986,10 @@
     <w:lsdException w:name="Table Subtle 2" w:semiHidden="1" w:unhideWhenUsed="1"/>
     <w:lsdException w:name="Table Web 1" w:semiHidden="1" w:unhideWhenUsed="1"/>
     <w:lsdException w:name="Table Web 2" w:semiHidden="1" w:unhideWhenUsed="1"/>
+    <w:lsdException w:name="Table Web 3" w:semiHidden="1" w:unhideWhenUsed="1"/>
     <w:lsdException w:name="Balloon Text" w:semiHidden="1" w:unhideWhenUsed="1"/>
     <w:lsdException w:name="Table Grid" w:uiPriority="39"/>
+    <w:lsdException w:name="Table Theme" w:semiHidden="1" w:unhideWhenUsed="1"/>
     <w:lsdException w:name="Placeholder Text" w:semiHidden="1"/>
     <w:lsdException w:name="No Spacing" w:uiPriority="1" w:qFormat="1"/>
     <w:lsdException w:name="Light Shading" w:uiPriority="60"/>

</xml_diff>